<commit_message>
Added Game Proposal Update
Added in Game Features region.
</commit_message>
<xml_diff>
--- a/DM2294_GameProposal_Team7.docx
+++ b/DM2294_GameProposal_Team7.docx
@@ -60,6 +60,7 @@
             <w:rPr>
               <w:rFonts w:ascii="Times New Roman" w:hAnsi="Times New Roman" w:cs="Times New Roman"/>
               <w:noProof/>
+              <w:lang w:eastAsia="en-US"/>
             </w:rPr>
             <mc:AlternateContent>
               <mc:Choice Requires="wps">
@@ -311,6 +312,7 @@
             <w:rPr>
               <w:rFonts w:ascii="Times New Roman" w:hAnsi="Times New Roman" w:cs="Times New Roman"/>
               <w:noProof/>
+              <w:lang w:eastAsia="en-US"/>
             </w:rPr>
             <mc:AlternateContent>
               <mc:Choice Requires="wps">
@@ -426,6 +428,7 @@
             <w:rPr>
               <w:rFonts w:ascii="Times New Roman" w:hAnsi="Times New Roman" w:cs="Times New Roman"/>
               <w:noProof/>
+              <w:lang w:eastAsia="en-US"/>
             </w:rPr>
             <mc:AlternateContent>
               <mc:Choice Requires="wps">
@@ -1079,6 +1082,7 @@
             <w:rPr>
               <w:rFonts w:ascii="Times New Roman" w:hAnsi="Times New Roman" w:cs="Times New Roman"/>
               <w:noProof/>
+              <w:lang w:eastAsia="en-US"/>
             </w:rPr>
             <mc:AlternateContent>
               <mc:Choice Requires="wps">
@@ -1194,6 +1198,7 @@
             <w:rPr>
               <w:rFonts w:ascii="Times New Roman" w:hAnsi="Times New Roman" w:cs="Times New Roman"/>
               <w:noProof/>
+              <w:lang w:eastAsia="en-US"/>
             </w:rPr>
             <mc:AlternateContent>
               <mc:Choice Requires="wps">
@@ -1315,6 +1320,7 @@
             <w:rPr>
               <w:rFonts w:ascii="Times New Roman" w:hAnsi="Times New Roman" w:cs="Times New Roman"/>
               <w:noProof/>
+              <w:lang w:eastAsia="en-US"/>
             </w:rPr>
             <mc:AlternateContent>
               <mc:Choice Requires="wps">
@@ -1488,6 +1494,14 @@
         </w:rPr>
         <w:t xml:space="preserve">A 2D top down scrolling game, to raise awareness of anti-gambling. The player must defeat zombies (which are gambling addictions) in order to get rid of their gambling habit. However, there will be temptations along the way where players have to decide if they want to gamble or not. If they do decide to gamble, there will be consequences. </w:t>
       </w:r>
+      <w:r>
+        <w:rPr>
+          <w:rFonts w:ascii="Times New Roman" w:hAnsi="Times New Roman" w:cs="Times New Roman"/>
+          <w:sz w:val="24"/>
+          <w:szCs w:val="24"/>
+        </w:rPr>
+        <w:t>The player will start with a certain amount of money, and if the gamblers reach him, they will rob him of his money. When his money becomes 0, the player would lose. If the player gets rid of the gamblers, he will gain some money.</w:t>
+      </w:r>
     </w:p>
     <w:p>
       <w:pPr>
@@ -1547,1214 +1561,1360 @@
         </w:rPr>
         <w:t xml:space="preserve">often has nightmares. Today, he’ll experience a nightmare so drastic that it could change his life forever. He dreamt of zombies attacking him due to the fact that he gambles and the zombies feed him with addiction. However, he felt sick when the zombies fed him with addiction, so he decided to kill them. He felt more powerful as he get rid of his addiction. But it came to a point where he has to decide to gamble again. Henry, couldn’t help but to gamble, and there came the consequences. The zombies attacked his family instead and all Henry could do was to stop his gambling addiction. </w:t>
       </w:r>
+      <w:r>
+        <w:rPr>
+          <w:rFonts w:ascii="Times New Roman" w:hAnsi="Times New Roman" w:cs="Times New Roman"/>
+          <w:sz w:val="24"/>
+          <w:szCs w:val="24"/>
+        </w:rPr>
+        <w:br/>
+      </w:r>
+    </w:p>
+    <w:p>
+      <w:pPr>
+        <w:rPr>
+          <w:rFonts w:ascii="Times New Roman" w:hAnsi="Times New Roman" w:cs="Times New Roman"/>
+          <w:sz w:val="24"/>
+          <w:szCs w:val="24"/>
+        </w:rPr>
+      </w:pPr>
+      <w:r>
+        <w:rPr>
+          <w:rFonts w:ascii="Times New Roman" w:hAnsi="Times New Roman" w:cs="Times New Roman"/>
+          <w:b/>
+          <w:sz w:val="24"/>
+          <w:szCs w:val="24"/>
+        </w:rPr>
+        <w:t>Game Features</w:t>
+      </w:r>
+      <w:proofErr w:type="gramStart"/>
+      <w:r>
+        <w:rPr>
+          <w:rFonts w:ascii="Times New Roman" w:hAnsi="Times New Roman" w:cs="Times New Roman"/>
+          <w:b/>
+          <w:sz w:val="24"/>
+          <w:szCs w:val="24"/>
+        </w:rPr>
+        <w:t>:</w:t>
+      </w:r>
+      <w:proofErr w:type="gramEnd"/>
+      <w:r>
+        <w:rPr>
+          <w:rFonts w:ascii="Times New Roman" w:hAnsi="Times New Roman" w:cs="Times New Roman"/>
+          <w:sz w:val="24"/>
+          <w:szCs w:val="24"/>
+        </w:rPr>
+        <w:br/>
+        <w:t>-- 2D Shooter</w:t>
+      </w:r>
+      <w:r>
+        <w:rPr>
+          <w:rFonts w:ascii="Times New Roman" w:hAnsi="Times New Roman" w:cs="Times New Roman"/>
+          <w:sz w:val="24"/>
+          <w:szCs w:val="24"/>
+        </w:rPr>
+        <w:br/>
+        <w:t xml:space="preserve">-- </w:t>
+      </w:r>
+      <w:proofErr w:type="spellStart"/>
+      <w:r>
+        <w:rPr>
+          <w:rFonts w:ascii="Times New Roman" w:hAnsi="Times New Roman" w:cs="Times New Roman"/>
+          <w:sz w:val="24"/>
+          <w:szCs w:val="24"/>
+        </w:rPr>
+        <w:t>Randomised</w:t>
+      </w:r>
+      <w:proofErr w:type="spellEnd"/>
+      <w:r>
+        <w:rPr>
+          <w:rFonts w:ascii="Times New Roman" w:hAnsi="Times New Roman" w:cs="Times New Roman"/>
+          <w:sz w:val="24"/>
+          <w:szCs w:val="24"/>
+        </w:rPr>
+        <w:t xml:space="preserve"> position zombies.</w:t>
+      </w:r>
+      <w:r>
+        <w:rPr>
+          <w:rFonts w:ascii="Times New Roman" w:hAnsi="Times New Roman" w:cs="Times New Roman"/>
+          <w:sz w:val="24"/>
+          <w:szCs w:val="24"/>
+        </w:rPr>
+        <w:br/>
+        <w:t>--Load obstacles from file</w:t>
+      </w:r>
+      <w:r>
+        <w:rPr>
+          <w:rFonts w:ascii="Times New Roman" w:hAnsi="Times New Roman" w:cs="Times New Roman"/>
+          <w:sz w:val="24"/>
+          <w:szCs w:val="24"/>
+        </w:rPr>
+        <w:br/>
+        <w:t>--Three different types of zombies</w:t>
+      </w:r>
+      <w:r>
+        <w:rPr>
+          <w:rFonts w:ascii="Times New Roman" w:hAnsi="Times New Roman" w:cs="Times New Roman"/>
+          <w:sz w:val="24"/>
+          <w:szCs w:val="24"/>
+        </w:rPr>
+        <w:br/>
+        <w:t>--Zombie AI.</w:t>
+      </w:r>
+      <w:r>
+        <w:rPr>
+          <w:rFonts w:ascii="Times New Roman" w:hAnsi="Times New Roman" w:cs="Times New Roman"/>
+          <w:sz w:val="24"/>
+          <w:szCs w:val="24"/>
+        </w:rPr>
+        <w:br/>
+        <w:t>--Death by player would result in a ‘player’ zombie.</w:t>
+      </w:r>
+      <w:r>
+        <w:rPr>
+          <w:rFonts w:ascii="Times New Roman" w:hAnsi="Times New Roman" w:cs="Times New Roman"/>
+          <w:sz w:val="24"/>
+          <w:szCs w:val="24"/>
+        </w:rPr>
+        <w:br/>
+        <w:t>--Risking points gameplay</w:t>
+      </w:r>
+      <w:r>
+        <w:rPr>
+          <w:rFonts w:ascii="Times New Roman" w:hAnsi="Times New Roman" w:cs="Times New Roman"/>
+          <w:sz w:val="24"/>
+          <w:szCs w:val="24"/>
+        </w:rPr>
+        <w:br/>
+        <w:t>-- Three different guns</w:t>
+      </w:r>
+      <w:r>
+        <w:rPr>
+          <w:rFonts w:ascii="Times New Roman" w:hAnsi="Times New Roman" w:cs="Times New Roman"/>
+          <w:sz w:val="24"/>
+          <w:szCs w:val="24"/>
+        </w:rPr>
+        <w:br/>
+        <w:t>--Three different items</w:t>
+      </w:r>
+      <w:r>
+        <w:rPr>
+          <w:rFonts w:ascii="Times New Roman" w:hAnsi="Times New Roman" w:cs="Times New Roman"/>
+          <w:sz w:val="24"/>
+          <w:szCs w:val="24"/>
+        </w:rPr>
+        <w:br/>
+        <w:t>--Four levels</w:t>
+      </w:r>
+      <w:r>
+        <w:rPr>
+          <w:rFonts w:ascii="Times New Roman" w:hAnsi="Times New Roman" w:cs="Times New Roman"/>
+          <w:sz w:val="24"/>
+          <w:szCs w:val="24"/>
+        </w:rPr>
+        <w:br/>
+        <w:t>--</w:t>
+      </w:r>
+    </w:p>
+    <w:p>
+      <w:pPr>
+        <w:pStyle w:val="Heading2"/>
+        <w:rPr>
+          <w:rFonts w:ascii="Times New Roman" w:hAnsi="Times New Roman" w:cs="Times New Roman"/>
+        </w:rPr>
+      </w:pPr>
+      <w:r>
+        <w:rPr>
+          <w:rFonts w:ascii="Times New Roman" w:hAnsi="Times New Roman" w:cs="Times New Roman"/>
+        </w:rPr>
+        <w:t>Features</w:t>
+      </w:r>
+    </w:p>
+    <w:p>
+      <w:pPr>
+        <w:rPr>
+          <w:rFonts w:ascii="Times New Roman" w:hAnsi="Times New Roman" w:cs="Times New Roman"/>
+          <w:sz w:val="24"/>
+          <w:szCs w:val="24"/>
+        </w:rPr>
+      </w:pPr>
+      <w:r>
+        <w:rPr>
+          <w:rFonts w:ascii="Times New Roman" w:hAnsi="Times New Roman" w:cs="Times New Roman"/>
+          <w:sz w:val="24"/>
+          <w:szCs w:val="24"/>
+        </w:rPr>
+        <w:t xml:space="preserve">Shum </w:t>
+      </w:r>
+      <w:proofErr w:type="spellStart"/>
+      <w:r>
+        <w:rPr>
+          <w:rFonts w:ascii="Times New Roman" w:hAnsi="Times New Roman" w:cs="Times New Roman"/>
+          <w:sz w:val="24"/>
+          <w:szCs w:val="24"/>
+        </w:rPr>
+        <w:t>Weng</w:t>
+      </w:r>
+      <w:proofErr w:type="spellEnd"/>
+      <w:r>
+        <w:rPr>
+          <w:rFonts w:ascii="Times New Roman" w:hAnsi="Times New Roman" w:cs="Times New Roman"/>
+          <w:sz w:val="24"/>
+          <w:szCs w:val="24"/>
+        </w:rPr>
+        <w:t xml:space="preserve"> Sang (M) 132067D:</w:t>
+      </w:r>
+      <w:r>
+        <w:rPr>
+          <w:rFonts w:ascii="Times New Roman" w:hAnsi="Times New Roman" w:cs="Times New Roman"/>
+          <w:sz w:val="24"/>
+          <w:szCs w:val="24"/>
+        </w:rPr>
+        <w:tab/>
+      </w:r>
+      <w:r>
+        <w:rPr>
+          <w:rFonts w:ascii="Times New Roman" w:hAnsi="Times New Roman" w:cs="Times New Roman"/>
+          <w:sz w:val="24"/>
+          <w:szCs w:val="24"/>
+        </w:rPr>
+        <w:tab/>
+      </w:r>
+      <w:r>
+        <w:rPr>
+          <w:rFonts w:ascii="Times New Roman" w:hAnsi="Times New Roman" w:cs="Times New Roman"/>
+          <w:sz w:val="24"/>
+          <w:szCs w:val="24"/>
+        </w:rPr>
+        <w:tab/>
+      </w:r>
+      <w:r>
+        <w:rPr>
+          <w:rFonts w:ascii="Times New Roman" w:hAnsi="Times New Roman" w:cs="Times New Roman"/>
+          <w:sz w:val="24"/>
+          <w:szCs w:val="24"/>
+        </w:rPr>
+        <w:tab/>
+      </w:r>
+      <w:r>
+        <w:rPr>
+          <w:rFonts w:ascii="Times New Roman" w:hAnsi="Times New Roman" w:cs="Times New Roman"/>
+          <w:sz w:val="24"/>
+          <w:szCs w:val="24"/>
+        </w:rPr>
+        <w:tab/>
+      </w:r>
+      <w:r>
+        <w:rPr>
+          <w:rFonts w:ascii="Times New Roman" w:hAnsi="Times New Roman" w:cs="Times New Roman"/>
+          <w:sz w:val="24"/>
+          <w:szCs w:val="24"/>
+        </w:rPr>
+        <w:tab/>
+      </w:r>
+      <w:r>
+        <w:rPr>
+          <w:rFonts w:ascii="Times New Roman" w:hAnsi="Times New Roman" w:cs="Times New Roman"/>
+          <w:sz w:val="24"/>
+          <w:szCs w:val="24"/>
+        </w:rPr>
+        <w:t>-</w:t>
+      </w:r>
+      <w:r>
+        <w:rPr>
+          <w:rFonts w:ascii="Times New Roman" w:hAnsi="Times New Roman" w:cs="Times New Roman"/>
+          <w:sz w:val="24"/>
+          <w:szCs w:val="24"/>
+        </w:rPr>
+        <w:t>MVC Based Class</w:t>
+      </w:r>
+    </w:p>
+    <w:p>
+      <w:pPr>
+        <w:rPr>
+          <w:rFonts w:ascii="Times New Roman" w:hAnsi="Times New Roman" w:cs="Times New Roman"/>
+          <w:sz w:val="24"/>
+          <w:szCs w:val="24"/>
+        </w:rPr>
+      </w:pPr>
+      <w:r>
+        <w:rPr>
+          <w:rFonts w:ascii="Times New Roman" w:hAnsi="Times New Roman" w:cs="Times New Roman"/>
+          <w:sz w:val="24"/>
+          <w:szCs w:val="24"/>
+        </w:rPr>
+        <w:tab/>
+      </w:r>
+      <w:r>
+        <w:rPr>
+          <w:rFonts w:ascii="Times New Roman" w:hAnsi="Times New Roman" w:cs="Times New Roman"/>
+          <w:sz w:val="24"/>
+          <w:szCs w:val="24"/>
+        </w:rPr>
+        <w:tab/>
+      </w:r>
+      <w:r>
+        <w:rPr>
+          <w:rFonts w:ascii="Times New Roman" w:hAnsi="Times New Roman" w:cs="Times New Roman"/>
+          <w:sz w:val="24"/>
+          <w:szCs w:val="24"/>
+        </w:rPr>
+        <w:tab/>
+      </w:r>
+      <w:r>
+        <w:rPr>
+          <w:rFonts w:ascii="Times New Roman" w:hAnsi="Times New Roman" w:cs="Times New Roman"/>
+          <w:sz w:val="24"/>
+          <w:szCs w:val="24"/>
+        </w:rPr>
+        <w:tab/>
+      </w:r>
+      <w:r>
+        <w:rPr>
+          <w:rFonts w:ascii="Times New Roman" w:hAnsi="Times New Roman" w:cs="Times New Roman"/>
+          <w:sz w:val="24"/>
+          <w:szCs w:val="24"/>
+        </w:rPr>
+        <w:tab/>
+      </w:r>
+      <w:r>
+        <w:rPr>
+          <w:rFonts w:ascii="Times New Roman" w:hAnsi="Times New Roman" w:cs="Times New Roman"/>
+          <w:sz w:val="24"/>
+          <w:szCs w:val="24"/>
+        </w:rPr>
+        <w:tab/>
+      </w:r>
+      <w:r>
+        <w:rPr>
+          <w:rFonts w:ascii="Times New Roman" w:hAnsi="Times New Roman" w:cs="Times New Roman"/>
+          <w:sz w:val="24"/>
+          <w:szCs w:val="24"/>
+        </w:rPr>
+        <w:tab/>
+      </w:r>
+      <w:r>
+        <w:rPr>
+          <w:rFonts w:ascii="Times New Roman" w:hAnsi="Times New Roman" w:cs="Times New Roman"/>
+          <w:sz w:val="24"/>
+          <w:szCs w:val="24"/>
+        </w:rPr>
+        <w:tab/>
+      </w:r>
+      <w:r>
+        <w:rPr>
+          <w:rFonts w:ascii="Times New Roman" w:hAnsi="Times New Roman" w:cs="Times New Roman"/>
+          <w:sz w:val="24"/>
+          <w:szCs w:val="24"/>
+        </w:rPr>
+        <w:tab/>
+      </w:r>
+      <w:r>
+        <w:rPr>
+          <w:rFonts w:ascii="Times New Roman" w:hAnsi="Times New Roman" w:cs="Times New Roman"/>
+          <w:sz w:val="24"/>
+          <w:szCs w:val="24"/>
+        </w:rPr>
+        <w:tab/>
+      </w:r>
+      <w:r>
+        <w:rPr>
+          <w:rFonts w:ascii="Times New Roman" w:hAnsi="Times New Roman" w:cs="Times New Roman"/>
+          <w:sz w:val="24"/>
+          <w:szCs w:val="24"/>
+        </w:rPr>
+        <w:t>-</w:t>
+      </w:r>
+      <w:r>
+        <w:rPr>
+          <w:rFonts w:ascii="Times New Roman" w:hAnsi="Times New Roman" w:cs="Times New Roman"/>
+          <w:sz w:val="24"/>
+          <w:szCs w:val="24"/>
+        </w:rPr>
+        <w:t>Entity Class</w:t>
+      </w:r>
+    </w:p>
+    <w:p>
+      <w:pPr>
+        <w:rPr>
+          <w:rFonts w:ascii="Times New Roman" w:hAnsi="Times New Roman" w:cs="Times New Roman"/>
+          <w:sz w:val="24"/>
+          <w:szCs w:val="24"/>
+        </w:rPr>
+      </w:pPr>
+      <w:r>
+        <w:rPr>
+          <w:rFonts w:ascii="Times New Roman" w:hAnsi="Times New Roman" w:cs="Times New Roman"/>
+          <w:sz w:val="24"/>
+          <w:szCs w:val="24"/>
+        </w:rPr>
+        <w:lastRenderedPageBreak/>
+        <w:tab/>
+      </w:r>
+      <w:r>
+        <w:rPr>
+          <w:rFonts w:ascii="Times New Roman" w:hAnsi="Times New Roman" w:cs="Times New Roman"/>
+          <w:sz w:val="24"/>
+          <w:szCs w:val="24"/>
+        </w:rPr>
+        <w:tab/>
+      </w:r>
+      <w:r>
+        <w:rPr>
+          <w:rFonts w:ascii="Times New Roman" w:hAnsi="Times New Roman" w:cs="Times New Roman"/>
+          <w:sz w:val="24"/>
+          <w:szCs w:val="24"/>
+        </w:rPr>
+        <w:tab/>
+      </w:r>
+      <w:r>
+        <w:rPr>
+          <w:rFonts w:ascii="Times New Roman" w:hAnsi="Times New Roman" w:cs="Times New Roman"/>
+          <w:sz w:val="24"/>
+          <w:szCs w:val="24"/>
+        </w:rPr>
+        <w:tab/>
+      </w:r>
+      <w:r>
+        <w:rPr>
+          <w:rFonts w:ascii="Times New Roman" w:hAnsi="Times New Roman" w:cs="Times New Roman"/>
+          <w:sz w:val="24"/>
+          <w:szCs w:val="24"/>
+        </w:rPr>
+        <w:tab/>
+      </w:r>
+      <w:r>
+        <w:rPr>
+          <w:rFonts w:ascii="Times New Roman" w:hAnsi="Times New Roman" w:cs="Times New Roman"/>
+          <w:sz w:val="24"/>
+          <w:szCs w:val="24"/>
+        </w:rPr>
+        <w:tab/>
+      </w:r>
+      <w:r>
+        <w:rPr>
+          <w:rFonts w:ascii="Times New Roman" w:hAnsi="Times New Roman" w:cs="Times New Roman"/>
+          <w:sz w:val="24"/>
+          <w:szCs w:val="24"/>
+        </w:rPr>
+        <w:tab/>
+      </w:r>
+      <w:r>
+        <w:rPr>
+          <w:rFonts w:ascii="Times New Roman" w:hAnsi="Times New Roman" w:cs="Times New Roman"/>
+          <w:sz w:val="24"/>
+          <w:szCs w:val="24"/>
+        </w:rPr>
+        <w:tab/>
+      </w:r>
+      <w:r>
+        <w:rPr>
+          <w:rFonts w:ascii="Times New Roman" w:hAnsi="Times New Roman" w:cs="Times New Roman"/>
+          <w:sz w:val="24"/>
+          <w:szCs w:val="24"/>
+        </w:rPr>
+        <w:tab/>
+      </w:r>
+      <w:r>
+        <w:rPr>
+          <w:rFonts w:ascii="Times New Roman" w:hAnsi="Times New Roman" w:cs="Times New Roman"/>
+          <w:sz w:val="24"/>
+          <w:szCs w:val="24"/>
+        </w:rPr>
+        <w:tab/>
+      </w:r>
+      <w:r>
+        <w:rPr>
+          <w:rFonts w:ascii="Times New Roman" w:hAnsi="Times New Roman" w:cs="Times New Roman"/>
+          <w:sz w:val="24"/>
+          <w:szCs w:val="24"/>
+        </w:rPr>
+        <w:t>-</w:t>
+      </w:r>
+      <w:r>
+        <w:rPr>
+          <w:rFonts w:ascii="Times New Roman" w:hAnsi="Times New Roman" w:cs="Times New Roman"/>
+          <w:sz w:val="24"/>
+          <w:szCs w:val="24"/>
+        </w:rPr>
+        <w:t>Map Class</w:t>
+      </w:r>
+    </w:p>
+    <w:p>
+      <w:pPr>
+        <w:rPr>
+          <w:rFonts w:ascii="Times New Roman" w:hAnsi="Times New Roman" w:cs="Times New Roman"/>
+          <w:sz w:val="24"/>
+          <w:szCs w:val="24"/>
+        </w:rPr>
+      </w:pPr>
+      <w:r>
+        <w:rPr>
+          <w:rFonts w:ascii="Times New Roman" w:hAnsi="Times New Roman" w:cs="Times New Roman"/>
+          <w:sz w:val="24"/>
+          <w:szCs w:val="24"/>
+        </w:rPr>
+        <w:tab/>
+      </w:r>
+      <w:r>
+        <w:rPr>
+          <w:rFonts w:ascii="Times New Roman" w:hAnsi="Times New Roman" w:cs="Times New Roman"/>
+          <w:sz w:val="24"/>
+          <w:szCs w:val="24"/>
+        </w:rPr>
+        <w:tab/>
+      </w:r>
+      <w:r>
+        <w:rPr>
+          <w:rFonts w:ascii="Times New Roman" w:hAnsi="Times New Roman" w:cs="Times New Roman"/>
+          <w:sz w:val="24"/>
+          <w:szCs w:val="24"/>
+        </w:rPr>
+        <w:tab/>
+      </w:r>
+      <w:r>
+        <w:rPr>
+          <w:rFonts w:ascii="Times New Roman" w:hAnsi="Times New Roman" w:cs="Times New Roman"/>
+          <w:sz w:val="24"/>
+          <w:szCs w:val="24"/>
+        </w:rPr>
+        <w:tab/>
+      </w:r>
+      <w:r>
+        <w:rPr>
+          <w:rFonts w:ascii="Times New Roman" w:hAnsi="Times New Roman" w:cs="Times New Roman"/>
+          <w:sz w:val="24"/>
+          <w:szCs w:val="24"/>
+        </w:rPr>
+        <w:tab/>
+      </w:r>
+      <w:r>
+        <w:rPr>
+          <w:rFonts w:ascii="Times New Roman" w:hAnsi="Times New Roman" w:cs="Times New Roman"/>
+          <w:sz w:val="24"/>
+          <w:szCs w:val="24"/>
+        </w:rPr>
+        <w:tab/>
+      </w:r>
+      <w:r>
+        <w:rPr>
+          <w:rFonts w:ascii="Times New Roman" w:hAnsi="Times New Roman" w:cs="Times New Roman"/>
+          <w:sz w:val="24"/>
+          <w:szCs w:val="24"/>
+        </w:rPr>
+        <w:tab/>
+      </w:r>
+      <w:r>
+        <w:rPr>
+          <w:rFonts w:ascii="Times New Roman" w:hAnsi="Times New Roman" w:cs="Times New Roman"/>
+          <w:sz w:val="24"/>
+          <w:szCs w:val="24"/>
+        </w:rPr>
+        <w:tab/>
+      </w:r>
+      <w:r>
+        <w:rPr>
+          <w:rFonts w:ascii="Times New Roman" w:hAnsi="Times New Roman" w:cs="Times New Roman"/>
+          <w:sz w:val="24"/>
+          <w:szCs w:val="24"/>
+        </w:rPr>
+        <w:tab/>
+      </w:r>
+      <w:r>
+        <w:rPr>
+          <w:rFonts w:ascii="Times New Roman" w:hAnsi="Times New Roman" w:cs="Times New Roman"/>
+          <w:sz w:val="24"/>
+          <w:szCs w:val="24"/>
+        </w:rPr>
+        <w:tab/>
+      </w:r>
+      <w:r>
+        <w:rPr>
+          <w:rFonts w:ascii="Times New Roman" w:hAnsi="Times New Roman" w:cs="Times New Roman"/>
+          <w:sz w:val="24"/>
+          <w:szCs w:val="24"/>
+        </w:rPr>
+        <w:t>-</w:t>
+      </w:r>
+      <w:r>
+        <w:rPr>
+          <w:rFonts w:ascii="Times New Roman" w:hAnsi="Times New Roman" w:cs="Times New Roman"/>
+          <w:sz w:val="24"/>
+          <w:szCs w:val="24"/>
+        </w:rPr>
+        <w:t>Collision Class</w:t>
+      </w:r>
+    </w:p>
+    <w:p>
+      <w:pPr>
+        <w:rPr>
+          <w:rFonts w:ascii="Times New Roman" w:hAnsi="Times New Roman" w:cs="Times New Roman"/>
+          <w:sz w:val="24"/>
+          <w:szCs w:val="24"/>
+        </w:rPr>
+      </w:pPr>
+      <w:r>
+        <w:rPr>
+          <w:rFonts w:ascii="Times New Roman" w:hAnsi="Times New Roman" w:cs="Times New Roman"/>
+          <w:sz w:val="24"/>
+          <w:szCs w:val="24"/>
+        </w:rPr>
+        <w:t>---------------------------------------------------------------------------------------------------------------------</w:t>
+      </w:r>
+    </w:p>
+    <w:p>
+      <w:pPr>
+        <w:ind w:left="5040" w:hanging="5040"/>
+        <w:rPr>
+          <w:rFonts w:ascii="Times New Roman" w:hAnsi="Times New Roman" w:cs="Times New Roman"/>
+          <w:sz w:val="24"/>
+          <w:szCs w:val="24"/>
+        </w:rPr>
+      </w:pPr>
+      <w:r>
+        <w:rPr>
+          <w:rFonts w:ascii="Times New Roman" w:hAnsi="Times New Roman" w:cs="Times New Roman"/>
+          <w:sz w:val="24"/>
+          <w:szCs w:val="24"/>
+        </w:rPr>
+        <w:t xml:space="preserve">Tan Wei </w:t>
+      </w:r>
+      <w:proofErr w:type="spellStart"/>
+      <w:r>
+        <w:rPr>
+          <w:rFonts w:ascii="Times New Roman" w:hAnsi="Times New Roman" w:cs="Times New Roman"/>
+          <w:sz w:val="24"/>
+          <w:szCs w:val="24"/>
+        </w:rPr>
+        <w:t>Jie</w:t>
+      </w:r>
+      <w:proofErr w:type="spellEnd"/>
+      <w:r>
+        <w:rPr>
+          <w:rFonts w:ascii="Times New Roman" w:hAnsi="Times New Roman" w:cs="Times New Roman"/>
+          <w:sz w:val="24"/>
+          <w:szCs w:val="24"/>
+        </w:rPr>
+        <w:t xml:space="preserve"> (M) 133060P:</w:t>
+      </w:r>
+      <w:r>
+        <w:rPr>
+          <w:rFonts w:ascii="Times New Roman" w:hAnsi="Times New Roman" w:cs="Times New Roman"/>
+          <w:sz w:val="24"/>
+          <w:szCs w:val="24"/>
+        </w:rPr>
+        <w:tab/>
+      </w:r>
+      <w:r>
+        <w:rPr>
+          <w:rFonts w:ascii="Times New Roman" w:hAnsi="Times New Roman" w:cs="Times New Roman"/>
+          <w:sz w:val="24"/>
+          <w:szCs w:val="24"/>
+        </w:rPr>
+        <w:tab/>
+      </w:r>
+      <w:r>
+        <w:rPr>
+          <w:rFonts w:ascii="Times New Roman" w:hAnsi="Times New Roman" w:cs="Times New Roman"/>
+          <w:sz w:val="24"/>
+          <w:szCs w:val="24"/>
+        </w:rPr>
+        <w:tab/>
+      </w:r>
+      <w:r>
+        <w:rPr>
+          <w:rFonts w:ascii="Times New Roman" w:hAnsi="Times New Roman" w:cs="Times New Roman"/>
+          <w:sz w:val="24"/>
+          <w:szCs w:val="24"/>
+        </w:rPr>
+        <w:tab/>
+        <w:t>-</w:t>
+      </w:r>
+      <w:r>
+        <w:rPr>
+          <w:rFonts w:ascii="Times New Roman" w:hAnsi="Times New Roman" w:cs="Times New Roman"/>
+          <w:sz w:val="24"/>
+          <w:szCs w:val="24"/>
+        </w:rPr>
+        <w:t xml:space="preserve">AI Class (Normal, </w:t>
+      </w:r>
+    </w:p>
+    <w:p>
+      <w:pPr>
+        <w:ind w:left="5040" w:hanging="5040"/>
+        <w:rPr>
+          <w:rFonts w:ascii="Times New Roman" w:hAnsi="Times New Roman" w:cs="Times New Roman"/>
+          <w:sz w:val="24"/>
+          <w:szCs w:val="24"/>
+        </w:rPr>
+      </w:pPr>
+      <w:r>
+        <w:rPr>
+          <w:rFonts w:ascii="Times New Roman" w:hAnsi="Times New Roman" w:cs="Times New Roman"/>
+          <w:sz w:val="24"/>
+          <w:szCs w:val="24"/>
+        </w:rPr>
+        <w:tab/>
+      </w:r>
+      <w:r>
+        <w:rPr>
+          <w:rFonts w:ascii="Times New Roman" w:hAnsi="Times New Roman" w:cs="Times New Roman"/>
+          <w:sz w:val="24"/>
+          <w:szCs w:val="24"/>
+        </w:rPr>
+        <w:tab/>
+      </w:r>
+      <w:r>
+        <w:rPr>
+          <w:rFonts w:ascii="Times New Roman" w:hAnsi="Times New Roman" w:cs="Times New Roman"/>
+          <w:sz w:val="24"/>
+          <w:szCs w:val="24"/>
+        </w:rPr>
+        <w:tab/>
+      </w:r>
+      <w:r>
+        <w:rPr>
+          <w:rFonts w:ascii="Times New Roman" w:hAnsi="Times New Roman" w:cs="Times New Roman"/>
+          <w:sz w:val="24"/>
+          <w:szCs w:val="24"/>
+        </w:rPr>
+        <w:tab/>
+        <w:t>(Fast, slow zombie)</w:t>
+      </w:r>
+    </w:p>
+    <w:p>
+      <w:pPr>
+        <w:rPr>
+          <w:rFonts w:ascii="Times New Roman" w:hAnsi="Times New Roman" w:cs="Times New Roman"/>
+          <w:sz w:val="24"/>
+          <w:szCs w:val="24"/>
+        </w:rPr>
+      </w:pPr>
+      <w:r>
+        <w:rPr>
+          <w:rFonts w:ascii="Times New Roman" w:hAnsi="Times New Roman" w:cs="Times New Roman"/>
+          <w:sz w:val="24"/>
+          <w:szCs w:val="24"/>
+        </w:rPr>
+        <w:tab/>
+      </w:r>
+      <w:r>
+        <w:rPr>
+          <w:rFonts w:ascii="Times New Roman" w:hAnsi="Times New Roman" w:cs="Times New Roman"/>
+          <w:sz w:val="24"/>
+          <w:szCs w:val="24"/>
+        </w:rPr>
+        <w:tab/>
+      </w:r>
+      <w:r>
+        <w:rPr>
+          <w:rFonts w:ascii="Times New Roman" w:hAnsi="Times New Roman" w:cs="Times New Roman"/>
+          <w:sz w:val="24"/>
+          <w:szCs w:val="24"/>
+        </w:rPr>
+        <w:tab/>
+      </w:r>
+      <w:r>
+        <w:rPr>
+          <w:rFonts w:ascii="Times New Roman" w:hAnsi="Times New Roman" w:cs="Times New Roman"/>
+          <w:sz w:val="24"/>
+          <w:szCs w:val="24"/>
+        </w:rPr>
+        <w:tab/>
+      </w:r>
+      <w:r>
+        <w:rPr>
+          <w:rFonts w:ascii="Times New Roman" w:hAnsi="Times New Roman" w:cs="Times New Roman"/>
+          <w:sz w:val="24"/>
+          <w:szCs w:val="24"/>
+        </w:rPr>
+        <w:tab/>
+      </w:r>
+      <w:r>
+        <w:rPr>
+          <w:rFonts w:ascii="Times New Roman" w:hAnsi="Times New Roman" w:cs="Times New Roman"/>
+          <w:sz w:val="24"/>
+          <w:szCs w:val="24"/>
+        </w:rPr>
+        <w:tab/>
+      </w:r>
+      <w:r>
+        <w:rPr>
+          <w:rFonts w:ascii="Times New Roman" w:hAnsi="Times New Roman" w:cs="Times New Roman"/>
+          <w:sz w:val="24"/>
+          <w:szCs w:val="24"/>
+        </w:rPr>
+        <w:tab/>
+      </w:r>
+      <w:r>
+        <w:rPr>
+          <w:rFonts w:ascii="Times New Roman" w:hAnsi="Times New Roman" w:cs="Times New Roman"/>
+          <w:sz w:val="24"/>
+          <w:szCs w:val="24"/>
+        </w:rPr>
+        <w:tab/>
+      </w:r>
+      <w:r>
+        <w:rPr>
+          <w:rFonts w:ascii="Times New Roman" w:hAnsi="Times New Roman" w:cs="Times New Roman"/>
+          <w:sz w:val="24"/>
+          <w:szCs w:val="24"/>
+        </w:rPr>
+        <w:tab/>
+      </w:r>
+      <w:r>
+        <w:rPr>
+          <w:rFonts w:ascii="Times New Roman" w:hAnsi="Times New Roman" w:cs="Times New Roman"/>
+          <w:sz w:val="24"/>
+          <w:szCs w:val="24"/>
+        </w:rPr>
+        <w:tab/>
+      </w:r>
+      <w:r>
+        <w:rPr>
+          <w:rFonts w:ascii="Times New Roman" w:hAnsi="Times New Roman" w:cs="Times New Roman"/>
+          <w:sz w:val="24"/>
+          <w:szCs w:val="24"/>
+        </w:rPr>
+        <w:t>-</w:t>
+      </w:r>
+      <w:r>
+        <w:rPr>
+          <w:rFonts w:ascii="Times New Roman" w:hAnsi="Times New Roman" w:cs="Times New Roman"/>
+          <w:sz w:val="24"/>
+          <w:szCs w:val="24"/>
+        </w:rPr>
+        <w:t>Gun Class</w:t>
+      </w:r>
+    </w:p>
+    <w:p>
+      <w:pPr>
+        <w:rPr>
+          <w:rFonts w:ascii="Times New Roman" w:hAnsi="Times New Roman" w:cs="Times New Roman"/>
+          <w:sz w:val="24"/>
+          <w:szCs w:val="24"/>
+        </w:rPr>
+      </w:pPr>
+      <w:r>
+        <w:rPr>
+          <w:rFonts w:ascii="Times New Roman" w:hAnsi="Times New Roman" w:cs="Times New Roman"/>
+          <w:sz w:val="24"/>
+          <w:szCs w:val="24"/>
+        </w:rPr>
+        <w:tab/>
+      </w:r>
+      <w:r>
+        <w:rPr>
+          <w:rFonts w:ascii="Times New Roman" w:hAnsi="Times New Roman" w:cs="Times New Roman"/>
+          <w:sz w:val="24"/>
+          <w:szCs w:val="24"/>
+        </w:rPr>
+        <w:tab/>
+      </w:r>
+      <w:r>
+        <w:rPr>
+          <w:rFonts w:ascii="Times New Roman" w:hAnsi="Times New Roman" w:cs="Times New Roman"/>
+          <w:sz w:val="24"/>
+          <w:szCs w:val="24"/>
+        </w:rPr>
+        <w:tab/>
+      </w:r>
+      <w:r>
+        <w:rPr>
+          <w:rFonts w:ascii="Times New Roman" w:hAnsi="Times New Roman" w:cs="Times New Roman"/>
+          <w:sz w:val="24"/>
+          <w:szCs w:val="24"/>
+        </w:rPr>
+        <w:tab/>
+      </w:r>
+      <w:r>
+        <w:rPr>
+          <w:rFonts w:ascii="Times New Roman" w:hAnsi="Times New Roman" w:cs="Times New Roman"/>
+          <w:sz w:val="24"/>
+          <w:szCs w:val="24"/>
+        </w:rPr>
+        <w:tab/>
+      </w:r>
+      <w:r>
+        <w:rPr>
+          <w:rFonts w:ascii="Times New Roman" w:hAnsi="Times New Roman" w:cs="Times New Roman"/>
+          <w:sz w:val="24"/>
+          <w:szCs w:val="24"/>
+        </w:rPr>
+        <w:tab/>
+      </w:r>
+      <w:r>
+        <w:rPr>
+          <w:rFonts w:ascii="Times New Roman" w:hAnsi="Times New Roman" w:cs="Times New Roman"/>
+          <w:sz w:val="24"/>
+          <w:szCs w:val="24"/>
+        </w:rPr>
+        <w:tab/>
+      </w:r>
+      <w:r>
+        <w:rPr>
+          <w:rFonts w:ascii="Times New Roman" w:hAnsi="Times New Roman" w:cs="Times New Roman"/>
+          <w:sz w:val="24"/>
+          <w:szCs w:val="24"/>
+        </w:rPr>
+        <w:tab/>
+      </w:r>
+      <w:r>
+        <w:rPr>
+          <w:rFonts w:ascii="Times New Roman" w:hAnsi="Times New Roman" w:cs="Times New Roman"/>
+          <w:sz w:val="24"/>
+          <w:szCs w:val="24"/>
+        </w:rPr>
+        <w:tab/>
+      </w:r>
+      <w:r>
+        <w:rPr>
+          <w:rFonts w:ascii="Times New Roman" w:hAnsi="Times New Roman" w:cs="Times New Roman"/>
+          <w:sz w:val="24"/>
+          <w:szCs w:val="24"/>
+        </w:rPr>
+        <w:tab/>
+      </w:r>
+      <w:r>
+        <w:rPr>
+          <w:rFonts w:ascii="Times New Roman" w:hAnsi="Times New Roman" w:cs="Times New Roman"/>
+          <w:sz w:val="24"/>
+          <w:szCs w:val="24"/>
+        </w:rPr>
+        <w:t>-</w:t>
+      </w:r>
+      <w:r>
+        <w:rPr>
+          <w:rFonts w:ascii="Times New Roman" w:hAnsi="Times New Roman" w:cs="Times New Roman"/>
+          <w:sz w:val="24"/>
+          <w:szCs w:val="24"/>
+        </w:rPr>
+        <w:t>Obstacle Class</w:t>
+      </w:r>
+    </w:p>
+    <w:p>
+      <w:pPr>
+        <w:rPr>
+          <w:rFonts w:ascii="Times New Roman" w:hAnsi="Times New Roman" w:cs="Times New Roman"/>
+          <w:sz w:val="24"/>
+          <w:szCs w:val="24"/>
+        </w:rPr>
+      </w:pPr>
+      <w:r>
+        <w:rPr>
+          <w:rFonts w:ascii="Times New Roman" w:hAnsi="Times New Roman" w:cs="Times New Roman"/>
+          <w:sz w:val="24"/>
+          <w:szCs w:val="24"/>
+        </w:rPr>
+        <w:t>---------------------------------------------------------------------------------------------------------------------</w:t>
+      </w:r>
+    </w:p>
+    <w:p>
+      <w:pPr>
+        <w:rPr>
+          <w:rFonts w:ascii="Times New Roman" w:hAnsi="Times New Roman" w:cs="Times New Roman"/>
+          <w:sz w:val="24"/>
+          <w:szCs w:val="24"/>
+        </w:rPr>
+      </w:pPr>
+    </w:p>
+    <w:p>
+      <w:pPr>
+        <w:rPr>
+          <w:rFonts w:ascii="Times New Roman" w:hAnsi="Times New Roman" w:cs="Times New Roman"/>
+          <w:sz w:val="24"/>
+          <w:szCs w:val="24"/>
+        </w:rPr>
+      </w:pPr>
+      <w:r>
+        <w:rPr>
+          <w:rFonts w:ascii="Times New Roman" w:hAnsi="Times New Roman" w:cs="Times New Roman"/>
+          <w:sz w:val="24"/>
+          <w:szCs w:val="24"/>
+        </w:rPr>
+        <w:t>Leong Wan Wen (F) 131227S:</w:t>
+      </w:r>
+      <w:r>
+        <w:rPr>
+          <w:rFonts w:ascii="Times New Roman" w:hAnsi="Times New Roman" w:cs="Times New Roman"/>
+          <w:sz w:val="24"/>
+          <w:szCs w:val="24"/>
+        </w:rPr>
+        <w:tab/>
+      </w:r>
+      <w:r>
+        <w:rPr>
+          <w:rFonts w:ascii="Times New Roman" w:hAnsi="Times New Roman" w:cs="Times New Roman"/>
+          <w:sz w:val="24"/>
+          <w:szCs w:val="24"/>
+        </w:rPr>
+        <w:tab/>
+      </w:r>
+      <w:r>
+        <w:rPr>
+          <w:rFonts w:ascii="Times New Roman" w:hAnsi="Times New Roman" w:cs="Times New Roman"/>
+          <w:sz w:val="24"/>
+          <w:szCs w:val="24"/>
+        </w:rPr>
+        <w:tab/>
+      </w:r>
+      <w:r>
+        <w:rPr>
+          <w:rFonts w:ascii="Times New Roman" w:hAnsi="Times New Roman" w:cs="Times New Roman"/>
+          <w:sz w:val="24"/>
+          <w:szCs w:val="24"/>
+        </w:rPr>
+        <w:tab/>
+      </w:r>
+      <w:r>
+        <w:rPr>
+          <w:rFonts w:ascii="Times New Roman" w:hAnsi="Times New Roman" w:cs="Times New Roman"/>
+          <w:sz w:val="24"/>
+          <w:szCs w:val="24"/>
+        </w:rPr>
+        <w:tab/>
+      </w:r>
+      <w:r>
+        <w:rPr>
+          <w:rFonts w:ascii="Times New Roman" w:hAnsi="Times New Roman" w:cs="Times New Roman"/>
+          <w:sz w:val="24"/>
+          <w:szCs w:val="24"/>
+        </w:rPr>
+        <w:tab/>
+      </w:r>
+      <w:r>
+        <w:rPr>
+          <w:rFonts w:ascii="Times New Roman" w:hAnsi="Times New Roman" w:cs="Times New Roman"/>
+          <w:sz w:val="24"/>
+          <w:szCs w:val="24"/>
+        </w:rPr>
+        <w:t>-</w:t>
+      </w:r>
+      <w:r>
+        <w:rPr>
+          <w:rFonts w:ascii="Times New Roman" w:hAnsi="Times New Roman" w:cs="Times New Roman"/>
+          <w:sz w:val="24"/>
+          <w:szCs w:val="24"/>
+        </w:rPr>
+        <w:t xml:space="preserve">Item Class </w:t>
+      </w:r>
+      <w:r>
+        <w:rPr>
+          <w:rFonts w:ascii="Times New Roman" w:hAnsi="Times New Roman" w:cs="Times New Roman"/>
+          <w:sz w:val="24"/>
+          <w:szCs w:val="24"/>
+        </w:rPr>
+        <w:t>(Health,</w:t>
+      </w:r>
+    </w:p>
+    <w:p>
+      <w:pPr>
+        <w:rPr>
+          <w:rFonts w:ascii="Times New Roman" w:hAnsi="Times New Roman" w:cs="Times New Roman"/>
+          <w:sz w:val="24"/>
+          <w:szCs w:val="24"/>
+        </w:rPr>
+      </w:pPr>
+      <w:r>
+        <w:rPr>
+          <w:rFonts w:ascii="Times New Roman" w:hAnsi="Times New Roman" w:cs="Times New Roman"/>
+          <w:sz w:val="24"/>
+          <w:szCs w:val="24"/>
+        </w:rPr>
+        <w:tab/>
+      </w:r>
+      <w:r>
+        <w:rPr>
+          <w:rFonts w:ascii="Times New Roman" w:hAnsi="Times New Roman" w:cs="Times New Roman"/>
+          <w:sz w:val="24"/>
+          <w:szCs w:val="24"/>
+        </w:rPr>
+        <w:tab/>
+      </w:r>
+      <w:r>
+        <w:rPr>
+          <w:rFonts w:ascii="Times New Roman" w:hAnsi="Times New Roman" w:cs="Times New Roman"/>
+          <w:sz w:val="24"/>
+          <w:szCs w:val="24"/>
+        </w:rPr>
+        <w:tab/>
+      </w:r>
+      <w:r>
+        <w:rPr>
+          <w:rFonts w:ascii="Times New Roman" w:hAnsi="Times New Roman" w:cs="Times New Roman"/>
+          <w:sz w:val="24"/>
+          <w:szCs w:val="24"/>
+        </w:rPr>
+        <w:tab/>
+      </w:r>
+      <w:r>
+        <w:rPr>
+          <w:rFonts w:ascii="Times New Roman" w:hAnsi="Times New Roman" w:cs="Times New Roman"/>
+          <w:sz w:val="24"/>
+          <w:szCs w:val="24"/>
+        </w:rPr>
+        <w:tab/>
+      </w:r>
+      <w:r>
+        <w:rPr>
+          <w:rFonts w:ascii="Times New Roman" w:hAnsi="Times New Roman" w:cs="Times New Roman"/>
+          <w:sz w:val="24"/>
+          <w:szCs w:val="24"/>
+        </w:rPr>
+        <w:tab/>
+      </w:r>
+      <w:r>
+        <w:rPr>
+          <w:rFonts w:ascii="Times New Roman" w:hAnsi="Times New Roman" w:cs="Times New Roman"/>
+          <w:sz w:val="24"/>
+          <w:szCs w:val="24"/>
+        </w:rPr>
+        <w:tab/>
+      </w:r>
+      <w:r>
+        <w:rPr>
+          <w:rFonts w:ascii="Times New Roman" w:hAnsi="Times New Roman" w:cs="Times New Roman"/>
+          <w:sz w:val="24"/>
+          <w:szCs w:val="24"/>
+        </w:rPr>
+        <w:tab/>
+      </w:r>
+      <w:r>
+        <w:rPr>
+          <w:rFonts w:ascii="Times New Roman" w:hAnsi="Times New Roman" w:cs="Times New Roman"/>
+          <w:sz w:val="24"/>
+          <w:szCs w:val="24"/>
+        </w:rPr>
+        <w:tab/>
+      </w:r>
+      <w:r>
+        <w:rPr>
+          <w:rFonts w:ascii="Times New Roman" w:hAnsi="Times New Roman" w:cs="Times New Roman"/>
+          <w:sz w:val="24"/>
+          <w:szCs w:val="24"/>
+        </w:rPr>
+        <w:tab/>
+        <w:t>(Ammo, slowdown)</w:t>
+      </w:r>
+    </w:p>
+    <w:p>
+      <w:pPr>
+        <w:rPr>
+          <w:rFonts w:ascii="Times New Roman" w:hAnsi="Times New Roman" w:cs="Times New Roman"/>
+          <w:sz w:val="24"/>
+          <w:szCs w:val="24"/>
+        </w:rPr>
+      </w:pPr>
+      <w:r>
+        <w:rPr>
+          <w:rFonts w:ascii="Times New Roman" w:hAnsi="Times New Roman" w:cs="Times New Roman"/>
+          <w:sz w:val="24"/>
+          <w:szCs w:val="24"/>
+        </w:rPr>
+        <w:tab/>
+      </w:r>
+      <w:r>
+        <w:rPr>
+          <w:rFonts w:ascii="Times New Roman" w:hAnsi="Times New Roman" w:cs="Times New Roman"/>
+          <w:sz w:val="24"/>
+          <w:szCs w:val="24"/>
+        </w:rPr>
+        <w:tab/>
+      </w:r>
+      <w:r>
+        <w:rPr>
+          <w:rFonts w:ascii="Times New Roman" w:hAnsi="Times New Roman" w:cs="Times New Roman"/>
+          <w:sz w:val="24"/>
+          <w:szCs w:val="24"/>
+        </w:rPr>
+        <w:tab/>
+      </w:r>
+      <w:r>
+        <w:rPr>
+          <w:rFonts w:ascii="Times New Roman" w:hAnsi="Times New Roman" w:cs="Times New Roman"/>
+          <w:sz w:val="24"/>
+          <w:szCs w:val="24"/>
+        </w:rPr>
+        <w:tab/>
+      </w:r>
+      <w:r>
+        <w:rPr>
+          <w:rFonts w:ascii="Times New Roman" w:hAnsi="Times New Roman" w:cs="Times New Roman"/>
+          <w:sz w:val="24"/>
+          <w:szCs w:val="24"/>
+        </w:rPr>
+        <w:tab/>
+      </w:r>
+      <w:r>
+        <w:rPr>
+          <w:rFonts w:ascii="Times New Roman" w:hAnsi="Times New Roman" w:cs="Times New Roman"/>
+          <w:sz w:val="24"/>
+          <w:szCs w:val="24"/>
+        </w:rPr>
+        <w:tab/>
+      </w:r>
+      <w:r>
+        <w:rPr>
+          <w:rFonts w:ascii="Times New Roman" w:hAnsi="Times New Roman" w:cs="Times New Roman"/>
+          <w:sz w:val="24"/>
+          <w:szCs w:val="24"/>
+        </w:rPr>
+        <w:tab/>
+      </w:r>
+      <w:r>
+        <w:rPr>
+          <w:rFonts w:ascii="Times New Roman" w:hAnsi="Times New Roman" w:cs="Times New Roman"/>
+          <w:sz w:val="24"/>
+          <w:szCs w:val="24"/>
+        </w:rPr>
+        <w:tab/>
+      </w:r>
+      <w:r>
+        <w:rPr>
+          <w:rFonts w:ascii="Times New Roman" w:hAnsi="Times New Roman" w:cs="Times New Roman"/>
+          <w:sz w:val="24"/>
+          <w:szCs w:val="24"/>
+        </w:rPr>
+        <w:tab/>
+      </w:r>
+      <w:r>
+        <w:rPr>
+          <w:rFonts w:ascii="Times New Roman" w:hAnsi="Times New Roman" w:cs="Times New Roman"/>
+          <w:sz w:val="24"/>
+          <w:szCs w:val="24"/>
+        </w:rPr>
+        <w:tab/>
+      </w:r>
+      <w:r>
+        <w:rPr>
+          <w:rFonts w:ascii="Times New Roman" w:hAnsi="Times New Roman" w:cs="Times New Roman"/>
+          <w:sz w:val="24"/>
+          <w:szCs w:val="24"/>
+        </w:rPr>
+        <w:t>-</w:t>
+      </w:r>
+      <w:r>
+        <w:rPr>
+          <w:rFonts w:ascii="Times New Roman" w:hAnsi="Times New Roman" w:cs="Times New Roman"/>
+          <w:sz w:val="24"/>
+          <w:szCs w:val="24"/>
+        </w:rPr>
+        <w:t>Time Class</w:t>
+      </w:r>
+    </w:p>
+    <w:p>
+      <w:pPr>
+        <w:rPr>
+          <w:rFonts w:ascii="Times New Roman" w:hAnsi="Times New Roman" w:cs="Times New Roman"/>
+          <w:sz w:val="24"/>
+          <w:szCs w:val="24"/>
+        </w:rPr>
+      </w:pPr>
+      <w:r>
+        <w:rPr>
+          <w:rFonts w:ascii="Times New Roman" w:hAnsi="Times New Roman" w:cs="Times New Roman"/>
+          <w:sz w:val="24"/>
+          <w:szCs w:val="24"/>
+        </w:rPr>
+        <w:tab/>
+      </w:r>
+      <w:r>
+        <w:rPr>
+          <w:rFonts w:ascii="Times New Roman" w:hAnsi="Times New Roman" w:cs="Times New Roman"/>
+          <w:sz w:val="24"/>
+          <w:szCs w:val="24"/>
+        </w:rPr>
+        <w:tab/>
+      </w:r>
+      <w:r>
+        <w:rPr>
+          <w:rFonts w:ascii="Times New Roman" w:hAnsi="Times New Roman" w:cs="Times New Roman"/>
+          <w:sz w:val="24"/>
+          <w:szCs w:val="24"/>
+        </w:rPr>
+        <w:tab/>
+      </w:r>
+      <w:r>
+        <w:rPr>
+          <w:rFonts w:ascii="Times New Roman" w:hAnsi="Times New Roman" w:cs="Times New Roman"/>
+          <w:sz w:val="24"/>
+          <w:szCs w:val="24"/>
+        </w:rPr>
+        <w:tab/>
+      </w:r>
+      <w:r>
+        <w:rPr>
+          <w:rFonts w:ascii="Times New Roman" w:hAnsi="Times New Roman" w:cs="Times New Roman"/>
+          <w:sz w:val="24"/>
+          <w:szCs w:val="24"/>
+        </w:rPr>
+        <w:tab/>
+      </w:r>
+      <w:r>
+        <w:rPr>
+          <w:rFonts w:ascii="Times New Roman" w:hAnsi="Times New Roman" w:cs="Times New Roman"/>
+          <w:sz w:val="24"/>
+          <w:szCs w:val="24"/>
+        </w:rPr>
+        <w:tab/>
+      </w:r>
+      <w:r>
+        <w:rPr>
+          <w:rFonts w:ascii="Times New Roman" w:hAnsi="Times New Roman" w:cs="Times New Roman"/>
+          <w:sz w:val="24"/>
+          <w:szCs w:val="24"/>
+        </w:rPr>
+        <w:tab/>
+      </w:r>
+      <w:r>
+        <w:rPr>
+          <w:rFonts w:ascii="Times New Roman" w:hAnsi="Times New Roman" w:cs="Times New Roman"/>
+          <w:sz w:val="24"/>
+          <w:szCs w:val="24"/>
+        </w:rPr>
+        <w:tab/>
+      </w:r>
+      <w:r>
+        <w:rPr>
+          <w:rFonts w:ascii="Times New Roman" w:hAnsi="Times New Roman" w:cs="Times New Roman"/>
+          <w:sz w:val="24"/>
+          <w:szCs w:val="24"/>
+        </w:rPr>
+        <w:tab/>
+      </w:r>
+      <w:r>
+        <w:rPr>
+          <w:rFonts w:ascii="Times New Roman" w:hAnsi="Times New Roman" w:cs="Times New Roman"/>
+          <w:sz w:val="24"/>
+          <w:szCs w:val="24"/>
+        </w:rPr>
+        <w:tab/>
+      </w:r>
+      <w:r>
+        <w:rPr>
+          <w:rFonts w:ascii="Times New Roman" w:hAnsi="Times New Roman" w:cs="Times New Roman"/>
+          <w:sz w:val="24"/>
+          <w:szCs w:val="24"/>
+        </w:rPr>
+        <w:t>-</w:t>
+      </w:r>
+      <w:r>
+        <w:rPr>
+          <w:rFonts w:ascii="Times New Roman" w:hAnsi="Times New Roman" w:cs="Times New Roman"/>
+          <w:sz w:val="24"/>
+          <w:szCs w:val="24"/>
+        </w:rPr>
+        <w:t>Money</w:t>
+      </w:r>
       <w:bookmarkStart w:id="0" w:name="_GoBack"/>
       <w:bookmarkEnd w:id="0"/>
-    </w:p>
-    <w:p>
-      <w:pPr>
-        <w:pStyle w:val="Heading2"/>
-        <w:rPr>
-          <w:rFonts w:ascii="Times New Roman" w:hAnsi="Times New Roman" w:cs="Times New Roman"/>
-        </w:rPr>
-      </w:pPr>
-      <w:r>
-        <w:rPr>
-          <w:rFonts w:ascii="Times New Roman" w:hAnsi="Times New Roman" w:cs="Times New Roman"/>
-        </w:rPr>
-        <w:t>Features</w:t>
-      </w:r>
-    </w:p>
-    <w:p>
-      <w:pPr>
-        <w:rPr>
-          <w:rFonts w:ascii="Times New Roman" w:hAnsi="Times New Roman" w:cs="Times New Roman"/>
-          <w:sz w:val="24"/>
-          <w:szCs w:val="24"/>
-        </w:rPr>
-      </w:pPr>
-      <w:r>
-        <w:rPr>
-          <w:rFonts w:ascii="Times New Roman" w:hAnsi="Times New Roman" w:cs="Times New Roman"/>
-          <w:sz w:val="24"/>
-          <w:szCs w:val="24"/>
-        </w:rPr>
-        <w:t xml:space="preserve">Shum </w:t>
-      </w:r>
-      <w:proofErr w:type="spellStart"/>
-      <w:r>
-        <w:rPr>
-          <w:rFonts w:ascii="Times New Roman" w:hAnsi="Times New Roman" w:cs="Times New Roman"/>
-          <w:sz w:val="24"/>
-          <w:szCs w:val="24"/>
-        </w:rPr>
-        <w:t>Weng</w:t>
-      </w:r>
-      <w:proofErr w:type="spellEnd"/>
-      <w:r>
-        <w:rPr>
-          <w:rFonts w:ascii="Times New Roman" w:hAnsi="Times New Roman" w:cs="Times New Roman"/>
-          <w:sz w:val="24"/>
-          <w:szCs w:val="24"/>
-        </w:rPr>
-        <w:t xml:space="preserve"> Sang (M) 132067D:</w:t>
-      </w:r>
-      <w:r>
-        <w:rPr>
-          <w:rFonts w:ascii="Times New Roman" w:hAnsi="Times New Roman" w:cs="Times New Roman"/>
-          <w:sz w:val="24"/>
-          <w:szCs w:val="24"/>
-        </w:rPr>
-        <w:tab/>
-      </w:r>
-      <w:r>
-        <w:rPr>
-          <w:rFonts w:ascii="Times New Roman" w:hAnsi="Times New Roman" w:cs="Times New Roman"/>
-          <w:sz w:val="24"/>
-          <w:szCs w:val="24"/>
-        </w:rPr>
-        <w:tab/>
-      </w:r>
-      <w:r>
-        <w:rPr>
-          <w:rFonts w:ascii="Times New Roman" w:hAnsi="Times New Roman" w:cs="Times New Roman"/>
-          <w:sz w:val="24"/>
-          <w:szCs w:val="24"/>
-        </w:rPr>
-        <w:tab/>
-      </w:r>
-      <w:r>
-        <w:rPr>
-          <w:rFonts w:ascii="Times New Roman" w:hAnsi="Times New Roman" w:cs="Times New Roman"/>
-          <w:sz w:val="24"/>
-          <w:szCs w:val="24"/>
-        </w:rPr>
-        <w:tab/>
-      </w:r>
-      <w:r>
-        <w:rPr>
-          <w:rFonts w:ascii="Times New Roman" w:hAnsi="Times New Roman" w:cs="Times New Roman"/>
-          <w:sz w:val="24"/>
-          <w:szCs w:val="24"/>
-        </w:rPr>
-        <w:tab/>
-      </w:r>
-      <w:r>
-        <w:rPr>
-          <w:rFonts w:ascii="Times New Roman" w:hAnsi="Times New Roman" w:cs="Times New Roman"/>
-          <w:sz w:val="24"/>
-          <w:szCs w:val="24"/>
-        </w:rPr>
-        <w:tab/>
-      </w:r>
-      <w:r>
-        <w:rPr>
-          <w:rFonts w:ascii="Times New Roman" w:hAnsi="Times New Roman" w:cs="Times New Roman"/>
-          <w:sz w:val="24"/>
-          <w:szCs w:val="24"/>
-        </w:rPr>
-        <w:t>-</w:t>
-      </w:r>
-      <w:r>
-        <w:rPr>
-          <w:rFonts w:ascii="Times New Roman" w:hAnsi="Times New Roman" w:cs="Times New Roman"/>
-          <w:sz w:val="24"/>
-          <w:szCs w:val="24"/>
-        </w:rPr>
-        <w:t>MVC Based Class</w:t>
-      </w:r>
-    </w:p>
-    <w:p>
-      <w:pPr>
-        <w:rPr>
-          <w:rFonts w:ascii="Times New Roman" w:hAnsi="Times New Roman" w:cs="Times New Roman"/>
-          <w:sz w:val="24"/>
-          <w:szCs w:val="24"/>
-        </w:rPr>
-      </w:pPr>
-      <w:r>
-        <w:rPr>
-          <w:rFonts w:ascii="Times New Roman" w:hAnsi="Times New Roman" w:cs="Times New Roman"/>
-          <w:sz w:val="24"/>
-          <w:szCs w:val="24"/>
-        </w:rPr>
-        <w:tab/>
-      </w:r>
-      <w:r>
-        <w:rPr>
-          <w:rFonts w:ascii="Times New Roman" w:hAnsi="Times New Roman" w:cs="Times New Roman"/>
-          <w:sz w:val="24"/>
-          <w:szCs w:val="24"/>
-        </w:rPr>
-        <w:tab/>
-      </w:r>
-      <w:r>
-        <w:rPr>
-          <w:rFonts w:ascii="Times New Roman" w:hAnsi="Times New Roman" w:cs="Times New Roman"/>
-          <w:sz w:val="24"/>
-          <w:szCs w:val="24"/>
-        </w:rPr>
-        <w:tab/>
-      </w:r>
-      <w:r>
-        <w:rPr>
-          <w:rFonts w:ascii="Times New Roman" w:hAnsi="Times New Roman" w:cs="Times New Roman"/>
-          <w:sz w:val="24"/>
-          <w:szCs w:val="24"/>
-        </w:rPr>
-        <w:tab/>
-      </w:r>
-      <w:r>
-        <w:rPr>
-          <w:rFonts w:ascii="Times New Roman" w:hAnsi="Times New Roman" w:cs="Times New Roman"/>
-          <w:sz w:val="24"/>
-          <w:szCs w:val="24"/>
-        </w:rPr>
-        <w:tab/>
-      </w:r>
-      <w:r>
-        <w:rPr>
-          <w:rFonts w:ascii="Times New Roman" w:hAnsi="Times New Roman" w:cs="Times New Roman"/>
-          <w:sz w:val="24"/>
-          <w:szCs w:val="24"/>
-        </w:rPr>
-        <w:tab/>
-      </w:r>
-      <w:r>
-        <w:rPr>
-          <w:rFonts w:ascii="Times New Roman" w:hAnsi="Times New Roman" w:cs="Times New Roman"/>
-          <w:sz w:val="24"/>
-          <w:szCs w:val="24"/>
-        </w:rPr>
-        <w:tab/>
-      </w:r>
-      <w:r>
-        <w:rPr>
-          <w:rFonts w:ascii="Times New Roman" w:hAnsi="Times New Roman" w:cs="Times New Roman"/>
-          <w:sz w:val="24"/>
-          <w:szCs w:val="24"/>
-        </w:rPr>
-        <w:tab/>
-      </w:r>
-      <w:r>
-        <w:rPr>
-          <w:rFonts w:ascii="Times New Roman" w:hAnsi="Times New Roman" w:cs="Times New Roman"/>
-          <w:sz w:val="24"/>
-          <w:szCs w:val="24"/>
-        </w:rPr>
-        <w:tab/>
-      </w:r>
-      <w:r>
-        <w:rPr>
-          <w:rFonts w:ascii="Times New Roman" w:hAnsi="Times New Roman" w:cs="Times New Roman"/>
-          <w:sz w:val="24"/>
-          <w:szCs w:val="24"/>
-        </w:rPr>
-        <w:tab/>
-      </w:r>
-      <w:r>
-        <w:rPr>
-          <w:rFonts w:ascii="Times New Roman" w:hAnsi="Times New Roman" w:cs="Times New Roman"/>
-          <w:sz w:val="24"/>
-          <w:szCs w:val="24"/>
-        </w:rPr>
-        <w:t>-</w:t>
-      </w:r>
-      <w:r>
-        <w:rPr>
-          <w:rFonts w:ascii="Times New Roman" w:hAnsi="Times New Roman" w:cs="Times New Roman"/>
-          <w:sz w:val="24"/>
-          <w:szCs w:val="24"/>
-        </w:rPr>
-        <w:t>Entity Class</w:t>
-      </w:r>
-    </w:p>
-    <w:p>
-      <w:pPr>
-        <w:rPr>
-          <w:rFonts w:ascii="Times New Roman" w:hAnsi="Times New Roman" w:cs="Times New Roman"/>
-          <w:sz w:val="24"/>
-          <w:szCs w:val="24"/>
-        </w:rPr>
-      </w:pPr>
-      <w:r>
-        <w:rPr>
-          <w:rFonts w:ascii="Times New Roman" w:hAnsi="Times New Roman" w:cs="Times New Roman"/>
-          <w:sz w:val="24"/>
-          <w:szCs w:val="24"/>
-        </w:rPr>
-        <w:tab/>
-      </w:r>
-      <w:r>
-        <w:rPr>
-          <w:rFonts w:ascii="Times New Roman" w:hAnsi="Times New Roman" w:cs="Times New Roman"/>
-          <w:sz w:val="24"/>
-          <w:szCs w:val="24"/>
-        </w:rPr>
-        <w:tab/>
-      </w:r>
-      <w:r>
-        <w:rPr>
-          <w:rFonts w:ascii="Times New Roman" w:hAnsi="Times New Roman" w:cs="Times New Roman"/>
-          <w:sz w:val="24"/>
-          <w:szCs w:val="24"/>
-        </w:rPr>
-        <w:tab/>
-      </w:r>
-      <w:r>
-        <w:rPr>
-          <w:rFonts w:ascii="Times New Roman" w:hAnsi="Times New Roman" w:cs="Times New Roman"/>
-          <w:sz w:val="24"/>
-          <w:szCs w:val="24"/>
-        </w:rPr>
-        <w:tab/>
-      </w:r>
-      <w:r>
-        <w:rPr>
-          <w:rFonts w:ascii="Times New Roman" w:hAnsi="Times New Roman" w:cs="Times New Roman"/>
-          <w:sz w:val="24"/>
-          <w:szCs w:val="24"/>
-        </w:rPr>
-        <w:tab/>
-      </w:r>
-      <w:r>
-        <w:rPr>
-          <w:rFonts w:ascii="Times New Roman" w:hAnsi="Times New Roman" w:cs="Times New Roman"/>
-          <w:sz w:val="24"/>
-          <w:szCs w:val="24"/>
-        </w:rPr>
-        <w:tab/>
-      </w:r>
-      <w:r>
-        <w:rPr>
-          <w:rFonts w:ascii="Times New Roman" w:hAnsi="Times New Roman" w:cs="Times New Roman"/>
-          <w:sz w:val="24"/>
-          <w:szCs w:val="24"/>
-        </w:rPr>
-        <w:tab/>
-      </w:r>
-      <w:r>
-        <w:rPr>
-          <w:rFonts w:ascii="Times New Roman" w:hAnsi="Times New Roman" w:cs="Times New Roman"/>
-          <w:sz w:val="24"/>
-          <w:szCs w:val="24"/>
-        </w:rPr>
-        <w:tab/>
-      </w:r>
-      <w:r>
-        <w:rPr>
-          <w:rFonts w:ascii="Times New Roman" w:hAnsi="Times New Roman" w:cs="Times New Roman"/>
-          <w:sz w:val="24"/>
-          <w:szCs w:val="24"/>
-        </w:rPr>
-        <w:tab/>
-      </w:r>
-      <w:r>
-        <w:rPr>
-          <w:rFonts w:ascii="Times New Roman" w:hAnsi="Times New Roman" w:cs="Times New Roman"/>
-          <w:sz w:val="24"/>
-          <w:szCs w:val="24"/>
-        </w:rPr>
-        <w:tab/>
-      </w:r>
-      <w:r>
-        <w:rPr>
-          <w:rFonts w:ascii="Times New Roman" w:hAnsi="Times New Roman" w:cs="Times New Roman"/>
-          <w:sz w:val="24"/>
-          <w:szCs w:val="24"/>
-        </w:rPr>
-        <w:t>-</w:t>
-      </w:r>
-      <w:r>
-        <w:rPr>
-          <w:rFonts w:ascii="Times New Roman" w:hAnsi="Times New Roman" w:cs="Times New Roman"/>
-          <w:sz w:val="24"/>
-          <w:szCs w:val="24"/>
-        </w:rPr>
-        <w:t>Map Class</w:t>
-      </w:r>
-    </w:p>
-    <w:p>
-      <w:pPr>
-        <w:rPr>
-          <w:rFonts w:ascii="Times New Roman" w:hAnsi="Times New Roman" w:cs="Times New Roman"/>
-          <w:sz w:val="24"/>
-          <w:szCs w:val="24"/>
-        </w:rPr>
-      </w:pPr>
-      <w:r>
-        <w:rPr>
-          <w:rFonts w:ascii="Times New Roman" w:hAnsi="Times New Roman" w:cs="Times New Roman"/>
-          <w:sz w:val="24"/>
-          <w:szCs w:val="24"/>
-        </w:rPr>
-        <w:tab/>
-      </w:r>
-      <w:r>
-        <w:rPr>
-          <w:rFonts w:ascii="Times New Roman" w:hAnsi="Times New Roman" w:cs="Times New Roman"/>
-          <w:sz w:val="24"/>
-          <w:szCs w:val="24"/>
-        </w:rPr>
-        <w:tab/>
-      </w:r>
-      <w:r>
-        <w:rPr>
-          <w:rFonts w:ascii="Times New Roman" w:hAnsi="Times New Roman" w:cs="Times New Roman"/>
-          <w:sz w:val="24"/>
-          <w:szCs w:val="24"/>
-        </w:rPr>
-        <w:tab/>
-      </w:r>
-      <w:r>
-        <w:rPr>
-          <w:rFonts w:ascii="Times New Roman" w:hAnsi="Times New Roman" w:cs="Times New Roman"/>
-          <w:sz w:val="24"/>
-          <w:szCs w:val="24"/>
-        </w:rPr>
-        <w:tab/>
-      </w:r>
-      <w:r>
-        <w:rPr>
-          <w:rFonts w:ascii="Times New Roman" w:hAnsi="Times New Roman" w:cs="Times New Roman"/>
-          <w:sz w:val="24"/>
-          <w:szCs w:val="24"/>
-        </w:rPr>
-        <w:tab/>
-      </w:r>
-      <w:r>
-        <w:rPr>
-          <w:rFonts w:ascii="Times New Roman" w:hAnsi="Times New Roman" w:cs="Times New Roman"/>
-          <w:sz w:val="24"/>
-          <w:szCs w:val="24"/>
-        </w:rPr>
-        <w:tab/>
-      </w:r>
-      <w:r>
-        <w:rPr>
-          <w:rFonts w:ascii="Times New Roman" w:hAnsi="Times New Roman" w:cs="Times New Roman"/>
-          <w:sz w:val="24"/>
-          <w:szCs w:val="24"/>
-        </w:rPr>
-        <w:tab/>
-      </w:r>
-      <w:r>
-        <w:rPr>
-          <w:rFonts w:ascii="Times New Roman" w:hAnsi="Times New Roman" w:cs="Times New Roman"/>
-          <w:sz w:val="24"/>
-          <w:szCs w:val="24"/>
-        </w:rPr>
-        <w:tab/>
-      </w:r>
-      <w:r>
-        <w:rPr>
-          <w:rFonts w:ascii="Times New Roman" w:hAnsi="Times New Roman" w:cs="Times New Roman"/>
-          <w:sz w:val="24"/>
-          <w:szCs w:val="24"/>
-        </w:rPr>
-        <w:tab/>
-      </w:r>
-      <w:r>
-        <w:rPr>
-          <w:rFonts w:ascii="Times New Roman" w:hAnsi="Times New Roman" w:cs="Times New Roman"/>
-          <w:sz w:val="24"/>
-          <w:szCs w:val="24"/>
-        </w:rPr>
-        <w:tab/>
-      </w:r>
-      <w:r>
-        <w:rPr>
-          <w:rFonts w:ascii="Times New Roman" w:hAnsi="Times New Roman" w:cs="Times New Roman"/>
-          <w:sz w:val="24"/>
-          <w:szCs w:val="24"/>
-        </w:rPr>
-        <w:t>-</w:t>
-      </w:r>
-      <w:r>
-        <w:rPr>
-          <w:rFonts w:ascii="Times New Roman" w:hAnsi="Times New Roman" w:cs="Times New Roman"/>
-          <w:sz w:val="24"/>
-          <w:szCs w:val="24"/>
-        </w:rPr>
-        <w:t>Collision Class</w:t>
-      </w:r>
-    </w:p>
-    <w:p>
-      <w:pPr>
-        <w:rPr>
-          <w:rFonts w:ascii="Times New Roman" w:hAnsi="Times New Roman" w:cs="Times New Roman"/>
-          <w:sz w:val="24"/>
-          <w:szCs w:val="24"/>
-        </w:rPr>
-      </w:pPr>
-      <w:r>
-        <w:rPr>
-          <w:rFonts w:ascii="Times New Roman" w:hAnsi="Times New Roman" w:cs="Times New Roman"/>
-          <w:sz w:val="24"/>
-          <w:szCs w:val="24"/>
-        </w:rPr>
-        <w:t>-----------------------------------------------</w:t>
-      </w:r>
-      <w:r>
-        <w:rPr>
-          <w:rFonts w:ascii="Times New Roman" w:hAnsi="Times New Roman" w:cs="Times New Roman"/>
-          <w:sz w:val="24"/>
-          <w:szCs w:val="24"/>
-        </w:rPr>
-        <w:t>-----------------------------------------------</w:t>
-      </w:r>
-      <w:r>
-        <w:rPr>
-          <w:rFonts w:ascii="Times New Roman" w:hAnsi="Times New Roman" w:cs="Times New Roman"/>
-          <w:sz w:val="24"/>
-          <w:szCs w:val="24"/>
-        </w:rPr>
-        <w:t>-----------------------</w:t>
-      </w:r>
-    </w:p>
-    <w:p>
-      <w:pPr>
-        <w:ind w:left="5040" w:hanging="5040"/>
-        <w:rPr>
-          <w:rFonts w:ascii="Times New Roman" w:hAnsi="Times New Roman" w:cs="Times New Roman"/>
-          <w:sz w:val="24"/>
-          <w:szCs w:val="24"/>
-        </w:rPr>
-      </w:pPr>
-      <w:r>
-        <w:rPr>
-          <w:rFonts w:ascii="Times New Roman" w:hAnsi="Times New Roman" w:cs="Times New Roman"/>
-          <w:sz w:val="24"/>
-          <w:szCs w:val="24"/>
-        </w:rPr>
-        <w:t xml:space="preserve">Tan Wei </w:t>
-      </w:r>
-      <w:proofErr w:type="spellStart"/>
-      <w:r>
-        <w:rPr>
-          <w:rFonts w:ascii="Times New Roman" w:hAnsi="Times New Roman" w:cs="Times New Roman"/>
-          <w:sz w:val="24"/>
-          <w:szCs w:val="24"/>
-        </w:rPr>
-        <w:t>Jie</w:t>
-      </w:r>
-      <w:proofErr w:type="spellEnd"/>
-      <w:r>
-        <w:rPr>
-          <w:rFonts w:ascii="Times New Roman" w:hAnsi="Times New Roman" w:cs="Times New Roman"/>
-          <w:sz w:val="24"/>
-          <w:szCs w:val="24"/>
-        </w:rPr>
-        <w:t xml:space="preserve"> (M) 133060P:</w:t>
-      </w:r>
-      <w:r>
-        <w:rPr>
-          <w:rFonts w:ascii="Times New Roman" w:hAnsi="Times New Roman" w:cs="Times New Roman"/>
-          <w:sz w:val="24"/>
-          <w:szCs w:val="24"/>
-        </w:rPr>
-        <w:tab/>
-      </w:r>
-      <w:r>
-        <w:rPr>
-          <w:rFonts w:ascii="Times New Roman" w:hAnsi="Times New Roman" w:cs="Times New Roman"/>
-          <w:sz w:val="24"/>
-          <w:szCs w:val="24"/>
-        </w:rPr>
-        <w:tab/>
-      </w:r>
-      <w:r>
-        <w:rPr>
-          <w:rFonts w:ascii="Times New Roman" w:hAnsi="Times New Roman" w:cs="Times New Roman"/>
-          <w:sz w:val="24"/>
-          <w:szCs w:val="24"/>
-        </w:rPr>
-        <w:tab/>
-      </w:r>
-      <w:r>
-        <w:rPr>
-          <w:rFonts w:ascii="Times New Roman" w:hAnsi="Times New Roman" w:cs="Times New Roman"/>
-          <w:sz w:val="24"/>
-          <w:szCs w:val="24"/>
-        </w:rPr>
-        <w:tab/>
-        <w:t>-</w:t>
-      </w:r>
-      <w:r>
-        <w:rPr>
-          <w:rFonts w:ascii="Times New Roman" w:hAnsi="Times New Roman" w:cs="Times New Roman"/>
-          <w:sz w:val="24"/>
-          <w:szCs w:val="24"/>
-        </w:rPr>
-        <w:t xml:space="preserve">AI Class (Normal, </w:t>
-      </w:r>
-    </w:p>
-    <w:p>
-      <w:pPr>
-        <w:ind w:left="5040" w:hanging="5040"/>
-        <w:rPr>
-          <w:rFonts w:ascii="Times New Roman" w:hAnsi="Times New Roman" w:cs="Times New Roman"/>
-          <w:sz w:val="24"/>
-          <w:szCs w:val="24"/>
-        </w:rPr>
-      </w:pPr>
-      <w:r>
-        <w:rPr>
-          <w:rFonts w:ascii="Times New Roman" w:hAnsi="Times New Roman" w:cs="Times New Roman"/>
-          <w:sz w:val="24"/>
-          <w:szCs w:val="24"/>
-        </w:rPr>
-        <w:tab/>
-      </w:r>
-      <w:r>
-        <w:rPr>
-          <w:rFonts w:ascii="Times New Roman" w:hAnsi="Times New Roman" w:cs="Times New Roman"/>
-          <w:sz w:val="24"/>
-          <w:szCs w:val="24"/>
-        </w:rPr>
-        <w:tab/>
-      </w:r>
-      <w:r>
-        <w:rPr>
-          <w:rFonts w:ascii="Times New Roman" w:hAnsi="Times New Roman" w:cs="Times New Roman"/>
-          <w:sz w:val="24"/>
-          <w:szCs w:val="24"/>
-        </w:rPr>
-        <w:tab/>
-      </w:r>
-      <w:r>
-        <w:rPr>
-          <w:rFonts w:ascii="Times New Roman" w:hAnsi="Times New Roman" w:cs="Times New Roman"/>
-          <w:sz w:val="24"/>
-          <w:szCs w:val="24"/>
-        </w:rPr>
-        <w:tab/>
-        <w:t>(Fast, slow zombie)</w:t>
-      </w:r>
-    </w:p>
-    <w:p>
-      <w:pPr>
-        <w:rPr>
-          <w:rFonts w:ascii="Times New Roman" w:hAnsi="Times New Roman" w:cs="Times New Roman"/>
-          <w:sz w:val="24"/>
-          <w:szCs w:val="24"/>
-        </w:rPr>
-      </w:pPr>
-      <w:r>
-        <w:rPr>
-          <w:rFonts w:ascii="Times New Roman" w:hAnsi="Times New Roman" w:cs="Times New Roman"/>
-          <w:sz w:val="24"/>
-          <w:szCs w:val="24"/>
-        </w:rPr>
-        <w:tab/>
-      </w:r>
-      <w:r>
-        <w:rPr>
-          <w:rFonts w:ascii="Times New Roman" w:hAnsi="Times New Roman" w:cs="Times New Roman"/>
-          <w:sz w:val="24"/>
-          <w:szCs w:val="24"/>
-        </w:rPr>
-        <w:tab/>
-      </w:r>
-      <w:r>
-        <w:rPr>
-          <w:rFonts w:ascii="Times New Roman" w:hAnsi="Times New Roman" w:cs="Times New Roman"/>
-          <w:sz w:val="24"/>
-          <w:szCs w:val="24"/>
-        </w:rPr>
-        <w:tab/>
-      </w:r>
-      <w:r>
-        <w:rPr>
-          <w:rFonts w:ascii="Times New Roman" w:hAnsi="Times New Roman" w:cs="Times New Roman"/>
-          <w:sz w:val="24"/>
-          <w:szCs w:val="24"/>
-        </w:rPr>
-        <w:tab/>
-      </w:r>
-      <w:r>
-        <w:rPr>
-          <w:rFonts w:ascii="Times New Roman" w:hAnsi="Times New Roman" w:cs="Times New Roman"/>
-          <w:sz w:val="24"/>
-          <w:szCs w:val="24"/>
-        </w:rPr>
-        <w:tab/>
-      </w:r>
-      <w:r>
-        <w:rPr>
-          <w:rFonts w:ascii="Times New Roman" w:hAnsi="Times New Roman" w:cs="Times New Roman"/>
-          <w:sz w:val="24"/>
-          <w:szCs w:val="24"/>
-        </w:rPr>
-        <w:tab/>
-      </w:r>
-      <w:r>
-        <w:rPr>
-          <w:rFonts w:ascii="Times New Roman" w:hAnsi="Times New Roman" w:cs="Times New Roman"/>
-          <w:sz w:val="24"/>
-          <w:szCs w:val="24"/>
-        </w:rPr>
-        <w:tab/>
-      </w:r>
-      <w:r>
-        <w:rPr>
-          <w:rFonts w:ascii="Times New Roman" w:hAnsi="Times New Roman" w:cs="Times New Roman"/>
-          <w:sz w:val="24"/>
-          <w:szCs w:val="24"/>
-        </w:rPr>
-        <w:tab/>
-      </w:r>
-      <w:r>
-        <w:rPr>
-          <w:rFonts w:ascii="Times New Roman" w:hAnsi="Times New Roman" w:cs="Times New Roman"/>
-          <w:sz w:val="24"/>
-          <w:szCs w:val="24"/>
-        </w:rPr>
-        <w:tab/>
-      </w:r>
-      <w:r>
-        <w:rPr>
-          <w:rFonts w:ascii="Times New Roman" w:hAnsi="Times New Roman" w:cs="Times New Roman"/>
-          <w:sz w:val="24"/>
-          <w:szCs w:val="24"/>
-        </w:rPr>
-        <w:tab/>
-      </w:r>
-      <w:r>
-        <w:rPr>
-          <w:rFonts w:ascii="Times New Roman" w:hAnsi="Times New Roman" w:cs="Times New Roman"/>
-          <w:sz w:val="24"/>
-          <w:szCs w:val="24"/>
-        </w:rPr>
-        <w:t>-</w:t>
-      </w:r>
-      <w:r>
-        <w:rPr>
-          <w:rFonts w:ascii="Times New Roman" w:hAnsi="Times New Roman" w:cs="Times New Roman"/>
-          <w:sz w:val="24"/>
-          <w:szCs w:val="24"/>
-        </w:rPr>
-        <w:t>Gun Class</w:t>
-      </w:r>
-    </w:p>
-    <w:p>
-      <w:pPr>
-        <w:rPr>
-          <w:rFonts w:ascii="Times New Roman" w:hAnsi="Times New Roman" w:cs="Times New Roman"/>
-          <w:sz w:val="24"/>
-          <w:szCs w:val="24"/>
-        </w:rPr>
-      </w:pPr>
-      <w:r>
-        <w:rPr>
-          <w:rFonts w:ascii="Times New Roman" w:hAnsi="Times New Roman" w:cs="Times New Roman"/>
-          <w:sz w:val="24"/>
-          <w:szCs w:val="24"/>
-        </w:rPr>
-        <w:tab/>
-      </w:r>
-      <w:r>
-        <w:rPr>
-          <w:rFonts w:ascii="Times New Roman" w:hAnsi="Times New Roman" w:cs="Times New Roman"/>
-          <w:sz w:val="24"/>
-          <w:szCs w:val="24"/>
-        </w:rPr>
-        <w:tab/>
-      </w:r>
-      <w:r>
-        <w:rPr>
-          <w:rFonts w:ascii="Times New Roman" w:hAnsi="Times New Roman" w:cs="Times New Roman"/>
-          <w:sz w:val="24"/>
-          <w:szCs w:val="24"/>
-        </w:rPr>
-        <w:tab/>
-      </w:r>
-      <w:r>
-        <w:rPr>
-          <w:rFonts w:ascii="Times New Roman" w:hAnsi="Times New Roman" w:cs="Times New Roman"/>
-          <w:sz w:val="24"/>
-          <w:szCs w:val="24"/>
-        </w:rPr>
-        <w:tab/>
-      </w:r>
-      <w:r>
-        <w:rPr>
-          <w:rFonts w:ascii="Times New Roman" w:hAnsi="Times New Roman" w:cs="Times New Roman"/>
-          <w:sz w:val="24"/>
-          <w:szCs w:val="24"/>
-        </w:rPr>
-        <w:tab/>
-      </w:r>
-      <w:r>
-        <w:rPr>
-          <w:rFonts w:ascii="Times New Roman" w:hAnsi="Times New Roman" w:cs="Times New Roman"/>
-          <w:sz w:val="24"/>
-          <w:szCs w:val="24"/>
-        </w:rPr>
-        <w:tab/>
-      </w:r>
-      <w:r>
-        <w:rPr>
-          <w:rFonts w:ascii="Times New Roman" w:hAnsi="Times New Roman" w:cs="Times New Roman"/>
-          <w:sz w:val="24"/>
-          <w:szCs w:val="24"/>
-        </w:rPr>
-        <w:tab/>
-      </w:r>
-      <w:r>
-        <w:rPr>
-          <w:rFonts w:ascii="Times New Roman" w:hAnsi="Times New Roman" w:cs="Times New Roman"/>
-          <w:sz w:val="24"/>
-          <w:szCs w:val="24"/>
-        </w:rPr>
-        <w:tab/>
-      </w:r>
-      <w:r>
-        <w:rPr>
-          <w:rFonts w:ascii="Times New Roman" w:hAnsi="Times New Roman" w:cs="Times New Roman"/>
-          <w:sz w:val="24"/>
-          <w:szCs w:val="24"/>
-        </w:rPr>
-        <w:tab/>
-      </w:r>
-      <w:r>
-        <w:rPr>
-          <w:rFonts w:ascii="Times New Roman" w:hAnsi="Times New Roman" w:cs="Times New Roman"/>
-          <w:sz w:val="24"/>
-          <w:szCs w:val="24"/>
-        </w:rPr>
-        <w:tab/>
-      </w:r>
-      <w:r>
-        <w:rPr>
-          <w:rFonts w:ascii="Times New Roman" w:hAnsi="Times New Roman" w:cs="Times New Roman"/>
-          <w:sz w:val="24"/>
-          <w:szCs w:val="24"/>
-        </w:rPr>
-        <w:t>-</w:t>
-      </w:r>
-      <w:r>
-        <w:rPr>
-          <w:rFonts w:ascii="Times New Roman" w:hAnsi="Times New Roman" w:cs="Times New Roman"/>
-          <w:sz w:val="24"/>
-          <w:szCs w:val="24"/>
-        </w:rPr>
-        <w:t>Obstacle Class</w:t>
-      </w:r>
-    </w:p>
-    <w:p>
-      <w:pPr>
-        <w:rPr>
-          <w:rFonts w:ascii="Times New Roman" w:hAnsi="Times New Roman" w:cs="Times New Roman"/>
-          <w:sz w:val="24"/>
-          <w:szCs w:val="24"/>
-        </w:rPr>
-      </w:pPr>
-      <w:r>
-        <w:rPr>
-          <w:rFonts w:ascii="Times New Roman" w:hAnsi="Times New Roman" w:cs="Times New Roman"/>
-          <w:sz w:val="24"/>
-          <w:szCs w:val="24"/>
-        </w:rPr>
-        <w:t>---------------------------------------------------------------------------------------------------------------------</w:t>
-      </w:r>
-    </w:p>
-    <w:p>
-      <w:pPr>
-        <w:rPr>
-          <w:rFonts w:ascii="Times New Roman" w:hAnsi="Times New Roman" w:cs="Times New Roman"/>
-          <w:sz w:val="24"/>
-          <w:szCs w:val="24"/>
-        </w:rPr>
-      </w:pPr>
-    </w:p>
-    <w:p>
-      <w:pPr>
-        <w:rPr>
-          <w:rFonts w:ascii="Times New Roman" w:hAnsi="Times New Roman" w:cs="Times New Roman"/>
-          <w:sz w:val="24"/>
-          <w:szCs w:val="24"/>
-        </w:rPr>
-      </w:pPr>
-      <w:r>
-        <w:rPr>
-          <w:rFonts w:ascii="Times New Roman" w:hAnsi="Times New Roman" w:cs="Times New Roman"/>
-          <w:sz w:val="24"/>
-          <w:szCs w:val="24"/>
-        </w:rPr>
-        <w:lastRenderedPageBreak/>
-        <w:t>Leong Wan Wen (F) 131227S:</w:t>
-      </w:r>
-      <w:r>
-        <w:rPr>
-          <w:rFonts w:ascii="Times New Roman" w:hAnsi="Times New Roman" w:cs="Times New Roman"/>
-          <w:sz w:val="24"/>
-          <w:szCs w:val="24"/>
-        </w:rPr>
-        <w:tab/>
-      </w:r>
-      <w:r>
-        <w:rPr>
-          <w:rFonts w:ascii="Times New Roman" w:hAnsi="Times New Roman" w:cs="Times New Roman"/>
-          <w:sz w:val="24"/>
-          <w:szCs w:val="24"/>
-        </w:rPr>
-        <w:tab/>
-      </w:r>
-      <w:r>
-        <w:rPr>
-          <w:rFonts w:ascii="Times New Roman" w:hAnsi="Times New Roman" w:cs="Times New Roman"/>
-          <w:sz w:val="24"/>
-          <w:szCs w:val="24"/>
-        </w:rPr>
-        <w:tab/>
-      </w:r>
-      <w:r>
-        <w:rPr>
-          <w:rFonts w:ascii="Times New Roman" w:hAnsi="Times New Roman" w:cs="Times New Roman"/>
-          <w:sz w:val="24"/>
-          <w:szCs w:val="24"/>
-        </w:rPr>
-        <w:tab/>
-      </w:r>
-      <w:r>
-        <w:rPr>
-          <w:rFonts w:ascii="Times New Roman" w:hAnsi="Times New Roman" w:cs="Times New Roman"/>
-          <w:sz w:val="24"/>
-          <w:szCs w:val="24"/>
-        </w:rPr>
-        <w:tab/>
-      </w:r>
-      <w:r>
-        <w:rPr>
-          <w:rFonts w:ascii="Times New Roman" w:hAnsi="Times New Roman" w:cs="Times New Roman"/>
-          <w:sz w:val="24"/>
-          <w:szCs w:val="24"/>
-        </w:rPr>
-        <w:tab/>
-      </w:r>
-      <w:r>
-        <w:rPr>
-          <w:rFonts w:ascii="Times New Roman" w:hAnsi="Times New Roman" w:cs="Times New Roman"/>
-          <w:sz w:val="24"/>
-          <w:szCs w:val="24"/>
-        </w:rPr>
-        <w:t>-</w:t>
-      </w:r>
-      <w:r>
-        <w:rPr>
-          <w:rFonts w:ascii="Times New Roman" w:hAnsi="Times New Roman" w:cs="Times New Roman"/>
-          <w:sz w:val="24"/>
-          <w:szCs w:val="24"/>
-        </w:rPr>
-        <w:t xml:space="preserve">Item Class </w:t>
-      </w:r>
-      <w:r>
-        <w:rPr>
-          <w:rFonts w:ascii="Times New Roman" w:hAnsi="Times New Roman" w:cs="Times New Roman"/>
-          <w:sz w:val="24"/>
-          <w:szCs w:val="24"/>
-        </w:rPr>
-        <w:t>(Health,</w:t>
-      </w:r>
-    </w:p>
-    <w:p>
-      <w:pPr>
-        <w:rPr>
-          <w:rFonts w:ascii="Times New Roman" w:hAnsi="Times New Roman" w:cs="Times New Roman"/>
-          <w:sz w:val="24"/>
-          <w:szCs w:val="24"/>
-        </w:rPr>
-      </w:pPr>
-      <w:r>
-        <w:rPr>
-          <w:rFonts w:ascii="Times New Roman" w:hAnsi="Times New Roman" w:cs="Times New Roman"/>
-          <w:sz w:val="24"/>
-          <w:szCs w:val="24"/>
-        </w:rPr>
-        <w:tab/>
-      </w:r>
-      <w:r>
-        <w:rPr>
-          <w:rFonts w:ascii="Times New Roman" w:hAnsi="Times New Roman" w:cs="Times New Roman"/>
-          <w:sz w:val="24"/>
-          <w:szCs w:val="24"/>
-        </w:rPr>
-        <w:tab/>
-      </w:r>
-      <w:r>
-        <w:rPr>
-          <w:rFonts w:ascii="Times New Roman" w:hAnsi="Times New Roman" w:cs="Times New Roman"/>
-          <w:sz w:val="24"/>
-          <w:szCs w:val="24"/>
-        </w:rPr>
-        <w:tab/>
-      </w:r>
-      <w:r>
-        <w:rPr>
-          <w:rFonts w:ascii="Times New Roman" w:hAnsi="Times New Roman" w:cs="Times New Roman"/>
-          <w:sz w:val="24"/>
-          <w:szCs w:val="24"/>
-        </w:rPr>
-        <w:tab/>
-      </w:r>
-      <w:r>
-        <w:rPr>
-          <w:rFonts w:ascii="Times New Roman" w:hAnsi="Times New Roman" w:cs="Times New Roman"/>
-          <w:sz w:val="24"/>
-          <w:szCs w:val="24"/>
-        </w:rPr>
-        <w:tab/>
-      </w:r>
-      <w:r>
-        <w:rPr>
-          <w:rFonts w:ascii="Times New Roman" w:hAnsi="Times New Roman" w:cs="Times New Roman"/>
-          <w:sz w:val="24"/>
-          <w:szCs w:val="24"/>
-        </w:rPr>
-        <w:tab/>
-      </w:r>
-      <w:r>
-        <w:rPr>
-          <w:rFonts w:ascii="Times New Roman" w:hAnsi="Times New Roman" w:cs="Times New Roman"/>
-          <w:sz w:val="24"/>
-          <w:szCs w:val="24"/>
-        </w:rPr>
-        <w:tab/>
-      </w:r>
-      <w:r>
-        <w:rPr>
-          <w:rFonts w:ascii="Times New Roman" w:hAnsi="Times New Roman" w:cs="Times New Roman"/>
-          <w:sz w:val="24"/>
-          <w:szCs w:val="24"/>
-        </w:rPr>
-        <w:tab/>
-      </w:r>
-      <w:r>
-        <w:rPr>
-          <w:rFonts w:ascii="Times New Roman" w:hAnsi="Times New Roman" w:cs="Times New Roman"/>
-          <w:sz w:val="24"/>
-          <w:szCs w:val="24"/>
-        </w:rPr>
-        <w:tab/>
-      </w:r>
-      <w:r>
-        <w:rPr>
-          <w:rFonts w:ascii="Times New Roman" w:hAnsi="Times New Roman" w:cs="Times New Roman"/>
-          <w:sz w:val="24"/>
-          <w:szCs w:val="24"/>
-        </w:rPr>
-        <w:tab/>
-        <w:t>(Ammo, slowdown)</w:t>
-      </w:r>
-    </w:p>
-    <w:p>
-      <w:pPr>
-        <w:rPr>
-          <w:rFonts w:ascii="Times New Roman" w:hAnsi="Times New Roman" w:cs="Times New Roman"/>
-          <w:sz w:val="24"/>
-          <w:szCs w:val="24"/>
-        </w:rPr>
-      </w:pPr>
-      <w:r>
-        <w:rPr>
-          <w:rFonts w:ascii="Times New Roman" w:hAnsi="Times New Roman" w:cs="Times New Roman"/>
-          <w:sz w:val="24"/>
-          <w:szCs w:val="24"/>
-        </w:rPr>
-        <w:tab/>
-      </w:r>
-      <w:r>
-        <w:rPr>
-          <w:rFonts w:ascii="Times New Roman" w:hAnsi="Times New Roman" w:cs="Times New Roman"/>
-          <w:sz w:val="24"/>
-          <w:szCs w:val="24"/>
-        </w:rPr>
-        <w:tab/>
-      </w:r>
-      <w:r>
-        <w:rPr>
-          <w:rFonts w:ascii="Times New Roman" w:hAnsi="Times New Roman" w:cs="Times New Roman"/>
-          <w:sz w:val="24"/>
-          <w:szCs w:val="24"/>
-        </w:rPr>
-        <w:tab/>
-      </w:r>
-      <w:r>
-        <w:rPr>
-          <w:rFonts w:ascii="Times New Roman" w:hAnsi="Times New Roman" w:cs="Times New Roman"/>
-          <w:sz w:val="24"/>
-          <w:szCs w:val="24"/>
-        </w:rPr>
-        <w:tab/>
-      </w:r>
-      <w:r>
-        <w:rPr>
-          <w:rFonts w:ascii="Times New Roman" w:hAnsi="Times New Roman" w:cs="Times New Roman"/>
-          <w:sz w:val="24"/>
-          <w:szCs w:val="24"/>
-        </w:rPr>
-        <w:tab/>
-      </w:r>
-      <w:r>
-        <w:rPr>
-          <w:rFonts w:ascii="Times New Roman" w:hAnsi="Times New Roman" w:cs="Times New Roman"/>
-          <w:sz w:val="24"/>
-          <w:szCs w:val="24"/>
-        </w:rPr>
-        <w:tab/>
-      </w:r>
-      <w:r>
-        <w:rPr>
-          <w:rFonts w:ascii="Times New Roman" w:hAnsi="Times New Roman" w:cs="Times New Roman"/>
-          <w:sz w:val="24"/>
-          <w:szCs w:val="24"/>
-        </w:rPr>
-        <w:tab/>
-      </w:r>
-      <w:r>
-        <w:rPr>
-          <w:rFonts w:ascii="Times New Roman" w:hAnsi="Times New Roman" w:cs="Times New Roman"/>
-          <w:sz w:val="24"/>
-          <w:szCs w:val="24"/>
-        </w:rPr>
-        <w:tab/>
-      </w:r>
-      <w:r>
-        <w:rPr>
-          <w:rFonts w:ascii="Times New Roman" w:hAnsi="Times New Roman" w:cs="Times New Roman"/>
-          <w:sz w:val="24"/>
-          <w:szCs w:val="24"/>
-        </w:rPr>
-        <w:tab/>
-      </w:r>
-      <w:r>
-        <w:rPr>
-          <w:rFonts w:ascii="Times New Roman" w:hAnsi="Times New Roman" w:cs="Times New Roman"/>
-          <w:sz w:val="24"/>
-          <w:szCs w:val="24"/>
-        </w:rPr>
-        <w:tab/>
-      </w:r>
-      <w:r>
-        <w:rPr>
-          <w:rFonts w:ascii="Times New Roman" w:hAnsi="Times New Roman" w:cs="Times New Roman"/>
-          <w:sz w:val="24"/>
-          <w:szCs w:val="24"/>
-        </w:rPr>
-        <w:t>-</w:t>
-      </w:r>
-      <w:r>
-        <w:rPr>
-          <w:rFonts w:ascii="Times New Roman" w:hAnsi="Times New Roman" w:cs="Times New Roman"/>
-          <w:sz w:val="24"/>
-          <w:szCs w:val="24"/>
-        </w:rPr>
-        <w:t>Time Class</w:t>
-      </w:r>
-    </w:p>
-    <w:p>
-      <w:pPr>
-        <w:rPr>
-          <w:rFonts w:ascii="Times New Roman" w:hAnsi="Times New Roman" w:cs="Times New Roman"/>
-          <w:sz w:val="24"/>
-          <w:szCs w:val="24"/>
-        </w:rPr>
-      </w:pPr>
-      <w:r>
-        <w:rPr>
-          <w:rFonts w:ascii="Times New Roman" w:hAnsi="Times New Roman" w:cs="Times New Roman"/>
-          <w:sz w:val="24"/>
-          <w:szCs w:val="24"/>
-        </w:rPr>
-        <w:tab/>
-      </w:r>
-      <w:r>
-        <w:rPr>
-          <w:rFonts w:ascii="Times New Roman" w:hAnsi="Times New Roman" w:cs="Times New Roman"/>
-          <w:sz w:val="24"/>
-          <w:szCs w:val="24"/>
-        </w:rPr>
-        <w:tab/>
-      </w:r>
-      <w:r>
-        <w:rPr>
-          <w:rFonts w:ascii="Times New Roman" w:hAnsi="Times New Roman" w:cs="Times New Roman"/>
-          <w:sz w:val="24"/>
-          <w:szCs w:val="24"/>
-        </w:rPr>
-        <w:tab/>
-      </w:r>
-      <w:r>
-        <w:rPr>
-          <w:rFonts w:ascii="Times New Roman" w:hAnsi="Times New Roman" w:cs="Times New Roman"/>
-          <w:sz w:val="24"/>
-          <w:szCs w:val="24"/>
-        </w:rPr>
-        <w:tab/>
-      </w:r>
-      <w:r>
-        <w:rPr>
-          <w:rFonts w:ascii="Times New Roman" w:hAnsi="Times New Roman" w:cs="Times New Roman"/>
-          <w:sz w:val="24"/>
-          <w:szCs w:val="24"/>
-        </w:rPr>
-        <w:tab/>
-      </w:r>
-      <w:r>
-        <w:rPr>
-          <w:rFonts w:ascii="Times New Roman" w:hAnsi="Times New Roman" w:cs="Times New Roman"/>
-          <w:sz w:val="24"/>
-          <w:szCs w:val="24"/>
-        </w:rPr>
-        <w:tab/>
-      </w:r>
-      <w:r>
-        <w:rPr>
-          <w:rFonts w:ascii="Times New Roman" w:hAnsi="Times New Roman" w:cs="Times New Roman"/>
-          <w:sz w:val="24"/>
-          <w:szCs w:val="24"/>
-        </w:rPr>
-        <w:tab/>
-      </w:r>
-      <w:r>
-        <w:rPr>
-          <w:rFonts w:ascii="Times New Roman" w:hAnsi="Times New Roman" w:cs="Times New Roman"/>
-          <w:sz w:val="24"/>
-          <w:szCs w:val="24"/>
-        </w:rPr>
-        <w:tab/>
-      </w:r>
-      <w:r>
-        <w:rPr>
-          <w:rFonts w:ascii="Times New Roman" w:hAnsi="Times New Roman" w:cs="Times New Roman"/>
-          <w:sz w:val="24"/>
-          <w:szCs w:val="24"/>
-        </w:rPr>
-        <w:tab/>
-      </w:r>
-      <w:r>
-        <w:rPr>
-          <w:rFonts w:ascii="Times New Roman" w:hAnsi="Times New Roman" w:cs="Times New Roman"/>
-          <w:sz w:val="24"/>
-          <w:szCs w:val="24"/>
-        </w:rPr>
-        <w:tab/>
-      </w:r>
-      <w:r>
-        <w:rPr>
-          <w:rFonts w:ascii="Times New Roman" w:hAnsi="Times New Roman" w:cs="Times New Roman"/>
-          <w:sz w:val="24"/>
-          <w:szCs w:val="24"/>
-        </w:rPr>
-        <w:t>-</w:t>
-      </w:r>
-      <w:r>
-        <w:rPr>
-          <w:rFonts w:ascii="Times New Roman" w:hAnsi="Times New Roman" w:cs="Times New Roman"/>
-          <w:sz w:val="24"/>
-          <w:szCs w:val="24"/>
-        </w:rPr>
-        <w:t>Score Class</w:t>
+      <w:r>
+        <w:rPr>
+          <w:rFonts w:ascii="Times New Roman" w:hAnsi="Times New Roman" w:cs="Times New Roman"/>
+          <w:sz w:val="24"/>
+          <w:szCs w:val="24"/>
+        </w:rPr>
+        <w:t xml:space="preserve"> Class</w:t>
       </w:r>
     </w:p>
     <w:p>
@@ -3290,7 +3450,7 @@
           <w:rPr>
             <w:noProof/>
           </w:rPr>
-          <w:t>3</w:t>
+          <w:t>2</w:t>
         </w:r>
         <w:r>
           <w:rPr>
@@ -3490,6 +3650,230 @@
     </w:lvl>
   </w:abstractNum>
   <w:abstractNum w:abstractNumId="1">
+    <w:nsid w:val="23094A32"/>
+    <w:multiLevelType w:val="hybridMultilevel"/>
+    <w:tmpl w:val="DC8C7DBE"/>
+    <w:lvl w:ilvl="0" w:tplc="DBCCC010">
+      <w:numFmt w:val="bullet"/>
+      <w:lvlText w:val=""/>
+      <w:lvlJc w:val="left"/>
+      <w:pPr>
+        <w:ind w:left="720" w:hanging="360"/>
+      </w:pPr>
+      <w:rPr>
+        <w:rFonts w:ascii="Wingdings" w:eastAsiaTheme="minorEastAsia" w:hAnsi="Wingdings" w:cs="Times New Roman" w:hint="default"/>
+      </w:rPr>
+    </w:lvl>
+    <w:lvl w:ilvl="1" w:tplc="04090003" w:tentative="1">
+      <w:start w:val="1"/>
+      <w:numFmt w:val="bullet"/>
+      <w:lvlText w:val="o"/>
+      <w:lvlJc w:val="left"/>
+      <w:pPr>
+        <w:ind w:left="1440" w:hanging="360"/>
+      </w:pPr>
+      <w:rPr>
+        <w:rFonts w:ascii="Courier New" w:hAnsi="Courier New" w:cs="Courier New" w:hint="default"/>
+      </w:rPr>
+    </w:lvl>
+    <w:lvl w:ilvl="2" w:tplc="04090005" w:tentative="1">
+      <w:start w:val="1"/>
+      <w:numFmt w:val="bullet"/>
+      <w:lvlText w:val=""/>
+      <w:lvlJc w:val="left"/>
+      <w:pPr>
+        <w:ind w:left="2160" w:hanging="360"/>
+      </w:pPr>
+      <w:rPr>
+        <w:rFonts w:ascii="Wingdings" w:hAnsi="Wingdings" w:hint="default"/>
+      </w:rPr>
+    </w:lvl>
+    <w:lvl w:ilvl="3" w:tplc="04090001" w:tentative="1">
+      <w:start w:val="1"/>
+      <w:numFmt w:val="bullet"/>
+      <w:lvlText w:val=""/>
+      <w:lvlJc w:val="left"/>
+      <w:pPr>
+        <w:ind w:left="2880" w:hanging="360"/>
+      </w:pPr>
+      <w:rPr>
+        <w:rFonts w:ascii="Symbol" w:hAnsi="Symbol" w:hint="default"/>
+      </w:rPr>
+    </w:lvl>
+    <w:lvl w:ilvl="4" w:tplc="04090003" w:tentative="1">
+      <w:start w:val="1"/>
+      <w:numFmt w:val="bullet"/>
+      <w:lvlText w:val="o"/>
+      <w:lvlJc w:val="left"/>
+      <w:pPr>
+        <w:ind w:left="3600" w:hanging="360"/>
+      </w:pPr>
+      <w:rPr>
+        <w:rFonts w:ascii="Courier New" w:hAnsi="Courier New" w:cs="Courier New" w:hint="default"/>
+      </w:rPr>
+    </w:lvl>
+    <w:lvl w:ilvl="5" w:tplc="04090005" w:tentative="1">
+      <w:start w:val="1"/>
+      <w:numFmt w:val="bullet"/>
+      <w:lvlText w:val=""/>
+      <w:lvlJc w:val="left"/>
+      <w:pPr>
+        <w:ind w:left="4320" w:hanging="360"/>
+      </w:pPr>
+      <w:rPr>
+        <w:rFonts w:ascii="Wingdings" w:hAnsi="Wingdings" w:hint="default"/>
+      </w:rPr>
+    </w:lvl>
+    <w:lvl w:ilvl="6" w:tplc="04090001" w:tentative="1">
+      <w:start w:val="1"/>
+      <w:numFmt w:val="bullet"/>
+      <w:lvlText w:val=""/>
+      <w:lvlJc w:val="left"/>
+      <w:pPr>
+        <w:ind w:left="5040" w:hanging="360"/>
+      </w:pPr>
+      <w:rPr>
+        <w:rFonts w:ascii="Symbol" w:hAnsi="Symbol" w:hint="default"/>
+      </w:rPr>
+    </w:lvl>
+    <w:lvl w:ilvl="7" w:tplc="04090003" w:tentative="1">
+      <w:start w:val="1"/>
+      <w:numFmt w:val="bullet"/>
+      <w:lvlText w:val="o"/>
+      <w:lvlJc w:val="left"/>
+      <w:pPr>
+        <w:ind w:left="5760" w:hanging="360"/>
+      </w:pPr>
+      <w:rPr>
+        <w:rFonts w:ascii="Courier New" w:hAnsi="Courier New" w:cs="Courier New" w:hint="default"/>
+      </w:rPr>
+    </w:lvl>
+    <w:lvl w:ilvl="8" w:tplc="04090005" w:tentative="1">
+      <w:start w:val="1"/>
+      <w:numFmt w:val="bullet"/>
+      <w:lvlText w:val=""/>
+      <w:lvlJc w:val="left"/>
+      <w:pPr>
+        <w:ind w:left="6480" w:hanging="360"/>
+      </w:pPr>
+      <w:rPr>
+        <w:rFonts w:ascii="Wingdings" w:hAnsi="Wingdings" w:hint="default"/>
+      </w:rPr>
+    </w:lvl>
+  </w:abstractNum>
+  <w:abstractNum w:abstractNumId="2">
+    <w:nsid w:val="2BE53CA9"/>
+    <w:multiLevelType w:val="hybridMultilevel"/>
+    <w:tmpl w:val="8C9E362E"/>
+    <w:lvl w:ilvl="0" w:tplc="0874B8DE">
+      <w:numFmt w:val="bullet"/>
+      <w:lvlText w:val=""/>
+      <w:lvlJc w:val="left"/>
+      <w:pPr>
+        <w:ind w:left="720" w:hanging="360"/>
+      </w:pPr>
+      <w:rPr>
+        <w:rFonts w:ascii="Wingdings" w:eastAsiaTheme="minorEastAsia" w:hAnsi="Wingdings" w:cs="Times New Roman" w:hint="default"/>
+      </w:rPr>
+    </w:lvl>
+    <w:lvl w:ilvl="1" w:tplc="04090003" w:tentative="1">
+      <w:start w:val="1"/>
+      <w:numFmt w:val="bullet"/>
+      <w:lvlText w:val="o"/>
+      <w:lvlJc w:val="left"/>
+      <w:pPr>
+        <w:ind w:left="1440" w:hanging="360"/>
+      </w:pPr>
+      <w:rPr>
+        <w:rFonts w:ascii="Courier New" w:hAnsi="Courier New" w:cs="Courier New" w:hint="default"/>
+      </w:rPr>
+    </w:lvl>
+    <w:lvl w:ilvl="2" w:tplc="04090005" w:tentative="1">
+      <w:start w:val="1"/>
+      <w:numFmt w:val="bullet"/>
+      <w:lvlText w:val=""/>
+      <w:lvlJc w:val="left"/>
+      <w:pPr>
+        <w:ind w:left="2160" w:hanging="360"/>
+      </w:pPr>
+      <w:rPr>
+        <w:rFonts w:ascii="Wingdings" w:hAnsi="Wingdings" w:hint="default"/>
+      </w:rPr>
+    </w:lvl>
+    <w:lvl w:ilvl="3" w:tplc="04090001" w:tentative="1">
+      <w:start w:val="1"/>
+      <w:numFmt w:val="bullet"/>
+      <w:lvlText w:val=""/>
+      <w:lvlJc w:val="left"/>
+      <w:pPr>
+        <w:ind w:left="2880" w:hanging="360"/>
+      </w:pPr>
+      <w:rPr>
+        <w:rFonts w:ascii="Symbol" w:hAnsi="Symbol" w:hint="default"/>
+      </w:rPr>
+    </w:lvl>
+    <w:lvl w:ilvl="4" w:tplc="04090003" w:tentative="1">
+      <w:start w:val="1"/>
+      <w:numFmt w:val="bullet"/>
+      <w:lvlText w:val="o"/>
+      <w:lvlJc w:val="left"/>
+      <w:pPr>
+        <w:ind w:left="3600" w:hanging="360"/>
+      </w:pPr>
+      <w:rPr>
+        <w:rFonts w:ascii="Courier New" w:hAnsi="Courier New" w:cs="Courier New" w:hint="default"/>
+      </w:rPr>
+    </w:lvl>
+    <w:lvl w:ilvl="5" w:tplc="04090005" w:tentative="1">
+      <w:start w:val="1"/>
+      <w:numFmt w:val="bullet"/>
+      <w:lvlText w:val=""/>
+      <w:lvlJc w:val="left"/>
+      <w:pPr>
+        <w:ind w:left="4320" w:hanging="360"/>
+      </w:pPr>
+      <w:rPr>
+        <w:rFonts w:ascii="Wingdings" w:hAnsi="Wingdings" w:hint="default"/>
+      </w:rPr>
+    </w:lvl>
+    <w:lvl w:ilvl="6" w:tplc="04090001" w:tentative="1">
+      <w:start w:val="1"/>
+      <w:numFmt w:val="bullet"/>
+      <w:lvlText w:val=""/>
+      <w:lvlJc w:val="left"/>
+      <w:pPr>
+        <w:ind w:left="5040" w:hanging="360"/>
+      </w:pPr>
+      <w:rPr>
+        <w:rFonts w:ascii="Symbol" w:hAnsi="Symbol" w:hint="default"/>
+      </w:rPr>
+    </w:lvl>
+    <w:lvl w:ilvl="7" w:tplc="04090003" w:tentative="1">
+      <w:start w:val="1"/>
+      <w:numFmt w:val="bullet"/>
+      <w:lvlText w:val="o"/>
+      <w:lvlJc w:val="left"/>
+      <w:pPr>
+        <w:ind w:left="5760" w:hanging="360"/>
+      </w:pPr>
+      <w:rPr>
+        <w:rFonts w:ascii="Courier New" w:hAnsi="Courier New" w:cs="Courier New" w:hint="default"/>
+      </w:rPr>
+    </w:lvl>
+    <w:lvl w:ilvl="8" w:tplc="04090005" w:tentative="1">
+      <w:start w:val="1"/>
+      <w:numFmt w:val="bullet"/>
+      <w:lvlText w:val=""/>
+      <w:lvlJc w:val="left"/>
+      <w:pPr>
+        <w:ind w:left="6480" w:hanging="360"/>
+      </w:pPr>
+      <w:rPr>
+        <w:rFonts w:ascii="Wingdings" w:hAnsi="Wingdings" w:hint="default"/>
+      </w:rPr>
+    </w:lvl>
+  </w:abstractNum>
+  <w:abstractNum w:abstractNumId="3">
     <w:nsid w:val="2D98689B"/>
     <w:multiLevelType w:val="hybridMultilevel"/>
     <w:tmpl w:val="3076A67E"/>
@@ -3578,7 +3962,7 @@
       </w:pPr>
     </w:lvl>
   </w:abstractNum>
-  <w:abstractNum w:abstractNumId="2">
+  <w:abstractNum w:abstractNumId="4">
     <w:nsid w:val="4AE56C24"/>
     <w:multiLevelType w:val="hybridMultilevel"/>
     <w:tmpl w:val="C8B68AA6"/>
@@ -3669,13 +4053,19 @@
     </w:lvl>
   </w:abstractNum>
   <w:num w:numId="1">
-    <w:abstractNumId w:val="2"/>
+    <w:abstractNumId w:val="4"/>
   </w:num>
   <w:num w:numId="2">
     <w:abstractNumId w:val="0"/>
   </w:num>
   <w:num w:numId="3">
+    <w:abstractNumId w:val="3"/>
+  </w:num>
+  <w:num w:numId="4">
     <w:abstractNumId w:val="1"/>
+  </w:num>
+  <w:num w:numId="5">
+    <w:abstractNumId w:val="2"/>
   </w:num>
 </w:numbering>
 </file>
@@ -4666,6 +5056,18 @@
       <w:ind w:left="720" w:right="3240"/>
     </w:pPr>
   </w:style>
+  <w:style w:type="paragraph" w:styleId="ListParagraph">
+    <w:name w:val="List Paragraph"/>
+    <w:basedOn w:val="Normal"/>
+    <w:uiPriority w:val="34"/>
+    <w:unhideWhenUsed/>
+    <w:qFormat/>
+    <w:rsid w:val="009957A5"/>
+    <w:pPr>
+      <w:ind w:left="720"/>
+      <w:contextualSpacing/>
+    </w:pPr>
+  </w:style>
 </w:styles>
 </file>
 
@@ -4719,7 +5121,7 @@
     <w:charset w:val="00"/>
     <w:family w:val="roman"/>
     <w:pitch w:val="variable"/>
-    <w:sig w:usb0="E0002EFF" w:usb1="C0007843" w:usb2="00000009" w:usb3="00000000" w:csb0="000001FF" w:csb1="00000000"/>
+    <w:sig w:usb0="E0002AFF" w:usb1="C0007843" w:usb2="00000009" w:usb3="00000000" w:csb0="000001FF" w:csb1="00000000"/>
   </w:font>
   <w:font w:name="Courier New">
     <w:panose1 w:val="02070309020205020404"/>
@@ -4735,13 +5137,6 @@
     <w:pitch w:val="variable"/>
     <w:sig w:usb0="00000000" w:usb1="10000000" w:usb2="00000000" w:usb3="00000000" w:csb0="80000000" w:csb1="00000000"/>
   </w:font>
-  <w:font w:name="Garamond">
-    <w:panose1 w:val="02020404030301010803"/>
-    <w:charset w:val="00"/>
-    <w:family w:val="roman"/>
-    <w:pitch w:val="variable"/>
-    <w:sig w:usb0="00000287" w:usb1="00000000" w:usb2="00000000" w:usb3="00000000" w:csb0="0000009F" w:csb1="00000000"/>
-  </w:font>
   <w:font w:name="MS Mincho">
     <w:altName w:val="ＭＳ 明朝"/>
     <w:panose1 w:val="02020609040205080304"/>
@@ -4749,6 +5144,13 @@
     <w:family w:val="modern"/>
     <w:pitch w:val="fixed"/>
     <w:sig w:usb0="E00002FF" w:usb1="6AC7FDFB" w:usb2="08000012" w:usb3="00000000" w:csb0="0002009F" w:csb1="00000000"/>
+  </w:font>
+  <w:font w:name="Garamond">
+    <w:panose1 w:val="02020404030301010803"/>
+    <w:charset w:val="00"/>
+    <w:family w:val="roman"/>
+    <w:pitch w:val="variable"/>
+    <w:sig w:usb0="00000287" w:usb1="00000000" w:usb2="00000000" w:usb3="00000000" w:csb0="0000009F" w:csb1="00000000"/>
   </w:font>
   <w:font w:name="Century Gothic">
     <w:panose1 w:val="020B0502020202020204"/>
@@ -4797,6 +5199,7 @@
   </w:compat>
   <w:rsids>
     <w:rsidRoot w:val="00A447E3"/>
+    <w:rsid w:val="008132F1"/>
     <w:rsid w:val="00A447E3"/>
   </w:rsids>
   <m:mathPr>
@@ -5492,15 +5895,6 @@
 </file>
 
 <file path=customXml/item1.xml><?xml version="1.0" encoding="utf-8"?>
-<?mso-contentType ?>
-<FormTemplates xmlns="http://schemas.microsoft.com/sharepoint/v3/contenttype/forms">
-  <Display>DocumentLibraryForm</Display>
-  <Edit>AssetEditForm</Edit>
-  <New>DocumentLibraryForm</New>
-</FormTemplates>
-</file>
-
-<file path=customXml/item2.xml><?xml version="1.0" encoding="utf-8"?>
 <CoverPageProperties xmlns="http://schemas.microsoft.com/office/2006/coverPageProps">
   <PublishDate>2014-08-01T00:00:00</PublishDate>
   <Abstract/>
@@ -5511,11 +5905,28 @@
 </CoverPageProperties>
 </file>
 
+<file path=customXml/item2.xml><?xml version="1.0" encoding="utf-8"?>
+<?mso-contentType ?>
+<FormTemplates xmlns="http://schemas.microsoft.com/sharepoint/v3/contenttype/forms">
+  <Display>DocumentLibraryForm</Display>
+  <Edit>AssetEditForm</Edit>
+  <New>DocumentLibraryForm</New>
+</FormTemplates>
+</file>
+
 <file path=customXml/item3.xml><?xml version="1.0" encoding="utf-8"?>
 <b:Sources xmlns:b="http://schemas.openxmlformats.org/officeDocument/2006/bibliography" SelectedStyle="\apasixtheditionofficeonline.xsl" StyleName="APA" Version="6"/>
 </file>
 
 <file path=customXml/itemProps1.xml><?xml version="1.0" encoding="utf-8"?>
+<ds:datastoreItem xmlns:ds="http://schemas.openxmlformats.org/officeDocument/2006/customXml" ds:itemID="{55AF091B-3C7A-41E3-B477-F2FDAA23CFDA}">
+  <ds:schemaRefs>
+    <ds:schemaRef ds:uri="http://schemas.microsoft.com/office/2006/coverPageProps"/>
+  </ds:schemaRefs>
+</ds:datastoreItem>
+</file>
+
+<file path=customXml/itemProps2.xml><?xml version="1.0" encoding="utf-8"?>
 <ds:datastoreItem xmlns:ds="http://schemas.openxmlformats.org/officeDocument/2006/customXml" ds:itemID="{7EAC9B9C-39C7-442D-A2C6-BC21F3368F0F}">
   <ds:schemaRefs>
     <ds:schemaRef ds:uri="http://schemas.microsoft.com/sharepoint/v3/contenttype/forms"/>
@@ -5523,16 +5934,8 @@
 </ds:datastoreItem>
 </file>
 
-<file path=customXml/itemProps2.xml><?xml version="1.0" encoding="utf-8"?>
-<ds:datastoreItem xmlns:ds="http://schemas.openxmlformats.org/officeDocument/2006/customXml" ds:itemID="{55AF091B-3C7A-41E3-B477-F2FDAA23CFDA}">
-  <ds:schemaRefs>
-    <ds:schemaRef ds:uri="http://schemas.microsoft.com/office/2006/coverPageProps"/>
-  </ds:schemaRefs>
-</ds:datastoreItem>
-</file>
-
 <file path=customXml/itemProps3.xml><?xml version="1.0" encoding="utf-8"?>
-<ds:datastoreItem xmlns:ds="http://schemas.openxmlformats.org/officeDocument/2006/customXml" ds:itemID="{EFD327F5-D40A-4561-AEE5-7A63BAFE3205}">
+<ds:datastoreItem xmlns:ds="http://schemas.openxmlformats.org/officeDocument/2006/customXml" ds:itemID="{A86FEBCC-B001-4C52-B8D6-B65B10920FC9}">
   <ds:schemaRefs>
     <ds:schemaRef ds:uri="http://schemas.openxmlformats.org/officeDocument/2006/bibliography"/>
   </ds:schemaRefs>

</xml_diff>

<commit_message>
Added in Player Class and Map Class
Only added in the classes for the player and the map.
</commit_message>
<xml_diff>
--- a/DM2294_GameProposal_Team7.docx
+++ b/DM2294_GameProposal_Team7.docx
@@ -13,6 +13,7 @@
           <w:docPartUnique/>
         </w:docPartObj>
       </w:sdtPr>
+      <w:sdtEndPr/>
       <w:sdtContent>
         <w:p>
           <w:pPr>
@@ -531,25 +532,7 @@
                                     <w:szCs w:val="24"/>
                                   </w:rPr>
                                   <w:tab/>
-                                  <w:t xml:space="preserve">Shum </w:t>
-                                </w:r>
-                                <w:proofErr w:type="spellStart"/>
-                                <w:r>
-                                  <w:rPr>
-                                    <w:rFonts w:ascii="Times New Roman" w:hAnsi="Times New Roman" w:cs="Times New Roman"/>
-                                    <w:sz w:val="24"/>
-                                    <w:szCs w:val="24"/>
-                                  </w:rPr>
-                                  <w:t>Weng</w:t>
-                                </w:r>
-                                <w:proofErr w:type="spellEnd"/>
-                                <w:r>
-                                  <w:rPr>
-                                    <w:rFonts w:ascii="Times New Roman" w:hAnsi="Times New Roman" w:cs="Times New Roman"/>
-                                    <w:sz w:val="24"/>
-                                    <w:szCs w:val="24"/>
-                                  </w:rPr>
-                                  <w:t xml:space="preserve"> Sang (M) 132067D</w:t>
+                                  <w:t>Shum Weng Sang (M) 132067D</w:t>
                                 </w:r>
                               </w:p>
                               <w:p>
@@ -607,25 +590,7 @@
                                     <w:szCs w:val="24"/>
                                   </w:rPr>
                                   <w:tab/>
-                                  <w:t xml:space="preserve">Tan Wei </w:t>
-                                </w:r>
-                                <w:proofErr w:type="spellStart"/>
-                                <w:r>
-                                  <w:rPr>
-                                    <w:rFonts w:ascii="Times New Roman" w:hAnsi="Times New Roman" w:cs="Times New Roman"/>
-                                    <w:sz w:val="24"/>
-                                    <w:szCs w:val="24"/>
-                                  </w:rPr>
-                                  <w:t>Jie</w:t>
-                                </w:r>
-                                <w:proofErr w:type="spellEnd"/>
-                                <w:r>
-                                  <w:rPr>
-                                    <w:rFonts w:ascii="Times New Roman" w:hAnsi="Times New Roman" w:cs="Times New Roman"/>
-                                    <w:sz w:val="24"/>
-                                    <w:szCs w:val="24"/>
-                                  </w:rPr>
-                                  <w:t xml:space="preserve"> (M) 133060P</w:t>
+                                  <w:t>Tan Wei Jie (M) 133060P</w:t>
                                 </w:r>
                               </w:p>
                               <w:p>
@@ -741,25 +706,7 @@
                                     <w:szCs w:val="24"/>
                                   </w:rPr>
                                   <w:tab/>
-                                  <w:t xml:space="preserve">Andy </w:t>
-                                </w:r>
-                                <w:proofErr w:type="spellStart"/>
-                                <w:r>
-                                  <w:rPr>
-                                    <w:rFonts w:ascii="Times New Roman" w:hAnsi="Times New Roman" w:cs="Times New Roman"/>
-                                    <w:sz w:val="24"/>
-                                    <w:szCs w:val="24"/>
-                                  </w:rPr>
-                                  <w:t>Tay</w:t>
-                                </w:r>
-                                <w:proofErr w:type="spellEnd"/>
-                                <w:r>
-                                  <w:rPr>
-                                    <w:rFonts w:ascii="Times New Roman" w:hAnsi="Times New Roman" w:cs="Times New Roman"/>
-                                    <w:sz w:val="24"/>
-                                    <w:szCs w:val="24"/>
-                                  </w:rPr>
-                                  <w:t xml:space="preserve"> Ming Yew (M) 122257R</w:t>
+                                  <w:t>Andy Tay Ming Yew (M) 122257R</w:t>
                                 </w:r>
                               </w:p>
                             </w:txbxContent>
@@ -1536,6 +1483,7 @@
           </w:placeholder>
           <w15:appearance w15:val="hidden"/>
         </w:sdtPr>
+        <w:sdtEndPr/>
         <w:sdtContent>
           <w:r>
             <w:rPr>
@@ -1585,19 +1533,8 @@
           <w:sz w:val="24"/>
           <w:szCs w:val="24"/>
         </w:rPr>
-        <w:t>Game Features</w:t>
-      </w:r>
-      <w:proofErr w:type="gramStart"/>
-      <w:r>
-        <w:rPr>
-          <w:rFonts w:ascii="Times New Roman" w:hAnsi="Times New Roman" w:cs="Times New Roman"/>
-          <w:b/>
-          <w:sz w:val="24"/>
-          <w:szCs w:val="24"/>
-        </w:rPr>
-        <w:t>:</w:t>
-      </w:r>
-      <w:proofErr w:type="gramEnd"/>
+        <w:t>Game Features:</w:t>
+      </w:r>
       <w:r>
         <w:rPr>
           <w:rFonts w:ascii="Times New Roman" w:hAnsi="Times New Roman" w:cs="Times New Roman"/>
@@ -1614,25 +1551,7 @@
           <w:szCs w:val="24"/>
         </w:rPr>
         <w:br/>
-        <w:t xml:space="preserve">-- </w:t>
-      </w:r>
-      <w:proofErr w:type="spellStart"/>
-      <w:r>
-        <w:rPr>
-          <w:rFonts w:ascii="Times New Roman" w:hAnsi="Times New Roman" w:cs="Times New Roman"/>
-          <w:sz w:val="24"/>
-          <w:szCs w:val="24"/>
-        </w:rPr>
-        <w:t>Randomised</w:t>
-      </w:r>
-      <w:proofErr w:type="spellEnd"/>
-      <w:r>
-        <w:rPr>
-          <w:rFonts w:ascii="Times New Roman" w:hAnsi="Times New Roman" w:cs="Times New Roman"/>
-          <w:sz w:val="24"/>
-          <w:szCs w:val="24"/>
-        </w:rPr>
-        <w:t xml:space="preserve"> position zombies.</w:t>
+        <w:t>-- Randomised position zombies.</w:t>
       </w:r>
       <w:r>
         <w:rPr>
@@ -1744,25 +1663,7 @@
           <w:sz w:val="24"/>
           <w:szCs w:val="24"/>
         </w:rPr>
-        <w:t xml:space="preserve">Shum </w:t>
-      </w:r>
-      <w:proofErr w:type="spellStart"/>
-      <w:r>
-        <w:rPr>
-          <w:rFonts w:ascii="Times New Roman" w:hAnsi="Times New Roman" w:cs="Times New Roman"/>
-          <w:sz w:val="24"/>
-          <w:szCs w:val="24"/>
-        </w:rPr>
-        <w:t>Weng</w:t>
-      </w:r>
-      <w:proofErr w:type="spellEnd"/>
-      <w:r>
-        <w:rPr>
-          <w:rFonts w:ascii="Times New Roman" w:hAnsi="Times New Roman" w:cs="Times New Roman"/>
-          <w:sz w:val="24"/>
-          <w:szCs w:val="24"/>
-        </w:rPr>
-        <w:t xml:space="preserve"> Sang (M) 132067D:</w:t>
+        <w:t>Shum Weng Sang (M) 132067D:</w:t>
       </w:r>
       <w:r>
         <w:rPr>
@@ -2022,23 +1923,10 @@
           <w:szCs w:val="24"/>
         </w:rPr>
         <w:tab/>
-      </w:r>
-      <w:r>
-        <w:rPr>
-          <w:rFonts w:ascii="Times New Roman" w:hAnsi="Times New Roman" w:cs="Times New Roman"/>
-          <w:sz w:val="24"/>
-          <w:szCs w:val="24"/>
-        </w:rPr>
-        <w:t>-</w:t>
-      </w:r>
-      <w:r>
-        <w:rPr>
-          <w:rFonts w:ascii="Times New Roman" w:hAnsi="Times New Roman" w:cs="Times New Roman"/>
-          <w:sz w:val="24"/>
-          <w:szCs w:val="24"/>
-        </w:rPr>
-        <w:t>Map Class</w:t>
-      </w:r>
+        <w:t>-Player Class</w:t>
+      </w:r>
+      <w:bookmarkStart w:id="0" w:name="_GoBack"/>
+      <w:bookmarkEnd w:id="0"/>
     </w:p>
     <w:p>
       <w:pPr>
@@ -2142,7 +2030,7 @@
           <w:sz w:val="24"/>
           <w:szCs w:val="24"/>
         </w:rPr>
-        <w:t>Collision Class</w:t>
+        <w:t>Map Class</w:t>
       </w:r>
     </w:p>
     <w:p>
@@ -2159,84 +2047,112 @@
           <w:sz w:val="24"/>
           <w:szCs w:val="24"/>
         </w:rPr>
-        <w:t>---------------------------------------------------------------------------------------------------------------------</w:t>
+        <w:tab/>
+      </w:r>
+      <w:r>
+        <w:rPr>
+          <w:rFonts w:ascii="Times New Roman" w:hAnsi="Times New Roman" w:cs="Times New Roman"/>
+          <w:sz w:val="24"/>
+          <w:szCs w:val="24"/>
+        </w:rPr>
+        <w:tab/>
+      </w:r>
+      <w:r>
+        <w:rPr>
+          <w:rFonts w:ascii="Times New Roman" w:hAnsi="Times New Roman" w:cs="Times New Roman"/>
+          <w:sz w:val="24"/>
+          <w:szCs w:val="24"/>
+        </w:rPr>
+        <w:tab/>
+      </w:r>
+      <w:r>
+        <w:rPr>
+          <w:rFonts w:ascii="Times New Roman" w:hAnsi="Times New Roman" w:cs="Times New Roman"/>
+          <w:sz w:val="24"/>
+          <w:szCs w:val="24"/>
+        </w:rPr>
+        <w:tab/>
+      </w:r>
+      <w:r>
+        <w:rPr>
+          <w:rFonts w:ascii="Times New Roman" w:hAnsi="Times New Roman" w:cs="Times New Roman"/>
+          <w:sz w:val="24"/>
+          <w:szCs w:val="24"/>
+        </w:rPr>
+        <w:tab/>
+      </w:r>
+      <w:r>
+        <w:rPr>
+          <w:rFonts w:ascii="Times New Roman" w:hAnsi="Times New Roman" w:cs="Times New Roman"/>
+          <w:sz w:val="24"/>
+          <w:szCs w:val="24"/>
+        </w:rPr>
+        <w:tab/>
+      </w:r>
+      <w:r>
+        <w:rPr>
+          <w:rFonts w:ascii="Times New Roman" w:hAnsi="Times New Roman" w:cs="Times New Roman"/>
+          <w:sz w:val="24"/>
+          <w:szCs w:val="24"/>
+        </w:rPr>
+        <w:tab/>
+      </w:r>
+      <w:r>
+        <w:rPr>
+          <w:rFonts w:ascii="Times New Roman" w:hAnsi="Times New Roman" w:cs="Times New Roman"/>
+          <w:sz w:val="24"/>
+          <w:szCs w:val="24"/>
+        </w:rPr>
+        <w:tab/>
+      </w:r>
+      <w:r>
+        <w:rPr>
+          <w:rFonts w:ascii="Times New Roman" w:hAnsi="Times New Roman" w:cs="Times New Roman"/>
+          <w:sz w:val="24"/>
+          <w:szCs w:val="24"/>
+        </w:rPr>
+        <w:tab/>
+      </w:r>
+      <w:r>
+        <w:rPr>
+          <w:rFonts w:ascii="Times New Roman" w:hAnsi="Times New Roman" w:cs="Times New Roman"/>
+          <w:sz w:val="24"/>
+          <w:szCs w:val="24"/>
+        </w:rPr>
+        <w:tab/>
+      </w:r>
+      <w:r>
+        <w:rPr>
+          <w:rFonts w:ascii="Times New Roman" w:hAnsi="Times New Roman" w:cs="Times New Roman"/>
+          <w:sz w:val="24"/>
+          <w:szCs w:val="24"/>
+        </w:rPr>
+        <w:t>-</w:t>
+      </w:r>
+      <w:r>
+        <w:rPr>
+          <w:rFonts w:ascii="Times New Roman" w:hAnsi="Times New Roman" w:cs="Times New Roman"/>
+          <w:sz w:val="24"/>
+          <w:szCs w:val="24"/>
+        </w:rPr>
+        <w:t>Collision Class</w:t>
       </w:r>
     </w:p>
     <w:p>
       <w:pPr>
-        <w:ind w:left="5040" w:hanging="5040"/>
-        <w:rPr>
-          <w:rFonts w:ascii="Times New Roman" w:hAnsi="Times New Roman" w:cs="Times New Roman"/>
-          <w:sz w:val="24"/>
-          <w:szCs w:val="24"/>
-        </w:rPr>
-      </w:pPr>
-      <w:r>
-        <w:rPr>
-          <w:rFonts w:ascii="Times New Roman" w:hAnsi="Times New Roman" w:cs="Times New Roman"/>
-          <w:sz w:val="24"/>
-          <w:szCs w:val="24"/>
-        </w:rPr>
-        <w:t xml:space="preserve">Tan Wei </w:t>
-      </w:r>
-      <w:proofErr w:type="spellStart"/>
-      <w:r>
-        <w:rPr>
-          <w:rFonts w:ascii="Times New Roman" w:hAnsi="Times New Roman" w:cs="Times New Roman"/>
-          <w:sz w:val="24"/>
-          <w:szCs w:val="24"/>
-        </w:rPr>
-        <w:t>Jie</w:t>
-      </w:r>
-      <w:proofErr w:type="spellEnd"/>
-      <w:r>
-        <w:rPr>
-          <w:rFonts w:ascii="Times New Roman" w:hAnsi="Times New Roman" w:cs="Times New Roman"/>
-          <w:sz w:val="24"/>
-          <w:szCs w:val="24"/>
-        </w:rPr>
-        <w:t xml:space="preserve"> (M) 133060P:</w:t>
-      </w:r>
-      <w:r>
-        <w:rPr>
-          <w:rFonts w:ascii="Times New Roman" w:hAnsi="Times New Roman" w:cs="Times New Roman"/>
-          <w:sz w:val="24"/>
-          <w:szCs w:val="24"/>
-        </w:rPr>
-        <w:tab/>
-      </w:r>
-      <w:r>
-        <w:rPr>
-          <w:rFonts w:ascii="Times New Roman" w:hAnsi="Times New Roman" w:cs="Times New Roman"/>
-          <w:sz w:val="24"/>
-          <w:szCs w:val="24"/>
-        </w:rPr>
-        <w:tab/>
-      </w:r>
-      <w:r>
-        <w:rPr>
-          <w:rFonts w:ascii="Times New Roman" w:hAnsi="Times New Roman" w:cs="Times New Roman"/>
-          <w:sz w:val="24"/>
-          <w:szCs w:val="24"/>
-        </w:rPr>
-        <w:tab/>
-      </w:r>
-      <w:r>
-        <w:rPr>
-          <w:rFonts w:ascii="Times New Roman" w:hAnsi="Times New Roman" w:cs="Times New Roman"/>
-          <w:sz w:val="24"/>
-          <w:szCs w:val="24"/>
-        </w:rPr>
-        <w:tab/>
-        <w:t>-</w:t>
-      </w:r>
-      <w:r>
-        <w:rPr>
-          <w:rFonts w:ascii="Times New Roman" w:hAnsi="Times New Roman" w:cs="Times New Roman"/>
-          <w:sz w:val="24"/>
-          <w:szCs w:val="24"/>
-        </w:rPr>
-        <w:t xml:space="preserve">AI Class (Normal, </w:t>
+        <w:rPr>
+          <w:rFonts w:ascii="Times New Roman" w:hAnsi="Times New Roman" w:cs="Times New Roman"/>
+          <w:sz w:val="24"/>
+          <w:szCs w:val="24"/>
+        </w:rPr>
+      </w:pPr>
+      <w:r>
+        <w:rPr>
+          <w:rFonts w:ascii="Times New Roman" w:hAnsi="Times New Roman" w:cs="Times New Roman"/>
+          <w:sz w:val="24"/>
+          <w:szCs w:val="24"/>
+        </w:rPr>
+        <w:t>---------------------------------------------------------------------------------------------------------------------</w:t>
       </w:r>
     </w:p>
     <w:p>
@@ -2254,137 +2170,91 @@
           <w:sz w:val="24"/>
           <w:szCs w:val="24"/>
         </w:rPr>
-        <w:tab/>
-      </w:r>
-      <w:r>
-        <w:rPr>
-          <w:rFonts w:ascii="Times New Roman" w:hAnsi="Times New Roman" w:cs="Times New Roman"/>
-          <w:sz w:val="24"/>
-          <w:szCs w:val="24"/>
-        </w:rPr>
-        <w:tab/>
-      </w:r>
-      <w:r>
-        <w:rPr>
-          <w:rFonts w:ascii="Times New Roman" w:hAnsi="Times New Roman" w:cs="Times New Roman"/>
-          <w:sz w:val="24"/>
-          <w:szCs w:val="24"/>
-        </w:rPr>
-        <w:tab/>
-      </w:r>
-      <w:r>
-        <w:rPr>
-          <w:rFonts w:ascii="Times New Roman" w:hAnsi="Times New Roman" w:cs="Times New Roman"/>
-          <w:sz w:val="24"/>
-          <w:szCs w:val="24"/>
-        </w:rPr>
-        <w:tab/>
-        <w:t>(Fast, slow zombie)</w:t>
+        <w:t>Tan Wei Jie (M) 133060P:</w:t>
+      </w:r>
+      <w:r>
+        <w:rPr>
+          <w:rFonts w:ascii="Times New Roman" w:hAnsi="Times New Roman" w:cs="Times New Roman"/>
+          <w:sz w:val="24"/>
+          <w:szCs w:val="24"/>
+        </w:rPr>
+        <w:tab/>
+      </w:r>
+      <w:r>
+        <w:rPr>
+          <w:rFonts w:ascii="Times New Roman" w:hAnsi="Times New Roman" w:cs="Times New Roman"/>
+          <w:sz w:val="24"/>
+          <w:szCs w:val="24"/>
+        </w:rPr>
+        <w:tab/>
+      </w:r>
+      <w:r>
+        <w:rPr>
+          <w:rFonts w:ascii="Times New Roman" w:hAnsi="Times New Roman" w:cs="Times New Roman"/>
+          <w:sz w:val="24"/>
+          <w:szCs w:val="24"/>
+        </w:rPr>
+        <w:tab/>
+      </w:r>
+      <w:r>
+        <w:rPr>
+          <w:rFonts w:ascii="Times New Roman" w:hAnsi="Times New Roman" w:cs="Times New Roman"/>
+          <w:sz w:val="24"/>
+          <w:szCs w:val="24"/>
+        </w:rPr>
+        <w:tab/>
+        <w:t>-</w:t>
+      </w:r>
+      <w:r>
+        <w:rPr>
+          <w:rFonts w:ascii="Times New Roman" w:hAnsi="Times New Roman" w:cs="Times New Roman"/>
+          <w:sz w:val="24"/>
+          <w:szCs w:val="24"/>
+        </w:rPr>
+        <w:t xml:space="preserve">AI Class (Normal, </w:t>
       </w:r>
     </w:p>
     <w:p>
       <w:pPr>
-        <w:rPr>
-          <w:rFonts w:ascii="Times New Roman" w:hAnsi="Times New Roman" w:cs="Times New Roman"/>
-          <w:sz w:val="24"/>
-          <w:szCs w:val="24"/>
-        </w:rPr>
-      </w:pPr>
-      <w:r>
-        <w:rPr>
-          <w:rFonts w:ascii="Times New Roman" w:hAnsi="Times New Roman" w:cs="Times New Roman"/>
-          <w:sz w:val="24"/>
-          <w:szCs w:val="24"/>
-        </w:rPr>
-        <w:tab/>
-      </w:r>
-      <w:r>
-        <w:rPr>
-          <w:rFonts w:ascii="Times New Roman" w:hAnsi="Times New Roman" w:cs="Times New Roman"/>
-          <w:sz w:val="24"/>
-          <w:szCs w:val="24"/>
-        </w:rPr>
-        <w:tab/>
-      </w:r>
-      <w:r>
-        <w:rPr>
-          <w:rFonts w:ascii="Times New Roman" w:hAnsi="Times New Roman" w:cs="Times New Roman"/>
-          <w:sz w:val="24"/>
-          <w:szCs w:val="24"/>
-        </w:rPr>
-        <w:tab/>
-      </w:r>
-      <w:r>
-        <w:rPr>
-          <w:rFonts w:ascii="Times New Roman" w:hAnsi="Times New Roman" w:cs="Times New Roman"/>
-          <w:sz w:val="24"/>
-          <w:szCs w:val="24"/>
-        </w:rPr>
-        <w:tab/>
-      </w:r>
-      <w:r>
-        <w:rPr>
-          <w:rFonts w:ascii="Times New Roman" w:hAnsi="Times New Roman" w:cs="Times New Roman"/>
-          <w:sz w:val="24"/>
-          <w:szCs w:val="24"/>
-        </w:rPr>
-        <w:tab/>
-      </w:r>
-      <w:r>
-        <w:rPr>
-          <w:rFonts w:ascii="Times New Roman" w:hAnsi="Times New Roman" w:cs="Times New Roman"/>
-          <w:sz w:val="24"/>
-          <w:szCs w:val="24"/>
-        </w:rPr>
-        <w:tab/>
-      </w:r>
-      <w:r>
-        <w:rPr>
-          <w:rFonts w:ascii="Times New Roman" w:hAnsi="Times New Roman" w:cs="Times New Roman"/>
-          <w:sz w:val="24"/>
-          <w:szCs w:val="24"/>
-        </w:rPr>
-        <w:tab/>
-      </w:r>
-      <w:r>
-        <w:rPr>
-          <w:rFonts w:ascii="Times New Roman" w:hAnsi="Times New Roman" w:cs="Times New Roman"/>
-          <w:sz w:val="24"/>
-          <w:szCs w:val="24"/>
-        </w:rPr>
-        <w:tab/>
-      </w:r>
-      <w:r>
-        <w:rPr>
-          <w:rFonts w:ascii="Times New Roman" w:hAnsi="Times New Roman" w:cs="Times New Roman"/>
-          <w:sz w:val="24"/>
-          <w:szCs w:val="24"/>
-        </w:rPr>
-        <w:tab/>
-      </w:r>
-      <w:r>
-        <w:rPr>
-          <w:rFonts w:ascii="Times New Roman" w:hAnsi="Times New Roman" w:cs="Times New Roman"/>
-          <w:sz w:val="24"/>
-          <w:szCs w:val="24"/>
-        </w:rPr>
-        <w:tab/>
-      </w:r>
-      <w:r>
-        <w:rPr>
-          <w:rFonts w:ascii="Times New Roman" w:hAnsi="Times New Roman" w:cs="Times New Roman"/>
-          <w:sz w:val="24"/>
-          <w:szCs w:val="24"/>
-        </w:rPr>
-        <w:t>-</w:t>
-      </w:r>
-      <w:r>
-        <w:rPr>
-          <w:rFonts w:ascii="Times New Roman" w:hAnsi="Times New Roman" w:cs="Times New Roman"/>
-          <w:sz w:val="24"/>
-          <w:szCs w:val="24"/>
-        </w:rPr>
-        <w:t>Gun Class</w:t>
+        <w:ind w:left="5040" w:hanging="5040"/>
+        <w:rPr>
+          <w:rFonts w:ascii="Times New Roman" w:hAnsi="Times New Roman" w:cs="Times New Roman"/>
+          <w:sz w:val="24"/>
+          <w:szCs w:val="24"/>
+        </w:rPr>
+      </w:pPr>
+      <w:r>
+        <w:rPr>
+          <w:rFonts w:ascii="Times New Roman" w:hAnsi="Times New Roman" w:cs="Times New Roman"/>
+          <w:sz w:val="24"/>
+          <w:szCs w:val="24"/>
+        </w:rPr>
+        <w:tab/>
+      </w:r>
+      <w:r>
+        <w:rPr>
+          <w:rFonts w:ascii="Times New Roman" w:hAnsi="Times New Roman" w:cs="Times New Roman"/>
+          <w:sz w:val="24"/>
+          <w:szCs w:val="24"/>
+        </w:rPr>
+        <w:tab/>
+      </w:r>
+      <w:r>
+        <w:rPr>
+          <w:rFonts w:ascii="Times New Roman" w:hAnsi="Times New Roman" w:cs="Times New Roman"/>
+          <w:sz w:val="24"/>
+          <w:szCs w:val="24"/>
+        </w:rPr>
+        <w:tab/>
+      </w:r>
+      <w:r>
+        <w:rPr>
+          <w:rFonts w:ascii="Times New Roman" w:hAnsi="Times New Roman" w:cs="Times New Roman"/>
+          <w:sz w:val="24"/>
+          <w:szCs w:val="24"/>
+        </w:rPr>
+        <w:tab/>
+        <w:t>(Fast, slow zombie)</w:t>
       </w:r>
     </w:p>
     <w:p>
@@ -2489,7 +2359,7 @@
           <w:sz w:val="24"/>
           <w:szCs w:val="24"/>
         </w:rPr>
-        <w:t>Obstacle Class</w:t>
+        <w:t>Gun Class</w:t>
       </w:r>
     </w:p>
     <w:p>
@@ -2506,7 +2376,95 @@
           <w:sz w:val="24"/>
           <w:szCs w:val="24"/>
         </w:rPr>
-        <w:t>---------------------------------------------------------------------------------------------------------------------</w:t>
+        <w:tab/>
+      </w:r>
+      <w:r>
+        <w:rPr>
+          <w:rFonts w:ascii="Times New Roman" w:hAnsi="Times New Roman" w:cs="Times New Roman"/>
+          <w:sz w:val="24"/>
+          <w:szCs w:val="24"/>
+        </w:rPr>
+        <w:tab/>
+      </w:r>
+      <w:r>
+        <w:rPr>
+          <w:rFonts w:ascii="Times New Roman" w:hAnsi="Times New Roman" w:cs="Times New Roman"/>
+          <w:sz w:val="24"/>
+          <w:szCs w:val="24"/>
+        </w:rPr>
+        <w:tab/>
+      </w:r>
+      <w:r>
+        <w:rPr>
+          <w:rFonts w:ascii="Times New Roman" w:hAnsi="Times New Roman" w:cs="Times New Roman"/>
+          <w:sz w:val="24"/>
+          <w:szCs w:val="24"/>
+        </w:rPr>
+        <w:tab/>
+      </w:r>
+      <w:r>
+        <w:rPr>
+          <w:rFonts w:ascii="Times New Roman" w:hAnsi="Times New Roman" w:cs="Times New Roman"/>
+          <w:sz w:val="24"/>
+          <w:szCs w:val="24"/>
+        </w:rPr>
+        <w:tab/>
+      </w:r>
+      <w:r>
+        <w:rPr>
+          <w:rFonts w:ascii="Times New Roman" w:hAnsi="Times New Roman" w:cs="Times New Roman"/>
+          <w:sz w:val="24"/>
+          <w:szCs w:val="24"/>
+        </w:rPr>
+        <w:tab/>
+      </w:r>
+      <w:r>
+        <w:rPr>
+          <w:rFonts w:ascii="Times New Roman" w:hAnsi="Times New Roman" w:cs="Times New Roman"/>
+          <w:sz w:val="24"/>
+          <w:szCs w:val="24"/>
+        </w:rPr>
+        <w:tab/>
+      </w:r>
+      <w:r>
+        <w:rPr>
+          <w:rFonts w:ascii="Times New Roman" w:hAnsi="Times New Roman" w:cs="Times New Roman"/>
+          <w:sz w:val="24"/>
+          <w:szCs w:val="24"/>
+        </w:rPr>
+        <w:tab/>
+      </w:r>
+      <w:r>
+        <w:rPr>
+          <w:rFonts w:ascii="Times New Roman" w:hAnsi="Times New Roman" w:cs="Times New Roman"/>
+          <w:sz w:val="24"/>
+          <w:szCs w:val="24"/>
+        </w:rPr>
+        <w:tab/>
+      </w:r>
+      <w:r>
+        <w:rPr>
+          <w:rFonts w:ascii="Times New Roman" w:hAnsi="Times New Roman" w:cs="Times New Roman"/>
+          <w:sz w:val="24"/>
+          <w:szCs w:val="24"/>
+        </w:rPr>
+        <w:tab/>
+      </w:r>
+      <w:r>
+        <w:rPr>
+          <w:rFonts w:ascii="Times New Roman" w:hAnsi="Times New Roman" w:cs="Times New Roman"/>
+          <w:sz w:val="24"/>
+          <w:szCs w:val="24"/>
+        </w:rPr>
+        <w:t>-</w:t>
+      </w:r>
+      <w:r>
+        <w:rPr>
+          <w:rFonts w:ascii="Times New Roman" w:hAnsi="Times New Roman" w:cs="Times New Roman"/>
+          <w:sz w:val="24"/>
+          <w:szCs w:val="24"/>
+        </w:rPr>
+        <w:t>Obstacle Class</w:t>
       </w:r>
     </w:p>
     <w:p>
@@ -2517,6 +2475,14 @@
           <w:szCs w:val="24"/>
         </w:rPr>
       </w:pPr>
+      <w:r>
+        <w:rPr>
+          <w:rFonts w:ascii="Times New Roman" w:hAnsi="Times New Roman" w:cs="Times New Roman"/>
+          <w:sz w:val="24"/>
+          <w:szCs w:val="24"/>
+        </w:rPr>
+        <w:t>---------------------------------------------------------------------------------------------------------------------</w:t>
+      </w:r>
     </w:p>
     <w:p>
       <w:pPr>
@@ -2526,86 +2492,6 @@
           <w:szCs w:val="24"/>
         </w:rPr>
       </w:pPr>
-      <w:r>
-        <w:rPr>
-          <w:rFonts w:ascii="Times New Roman" w:hAnsi="Times New Roman" w:cs="Times New Roman"/>
-          <w:sz w:val="24"/>
-          <w:szCs w:val="24"/>
-        </w:rPr>
-        <w:t>Leong Wan Wen (F) 131227S:</w:t>
-      </w:r>
-      <w:r>
-        <w:rPr>
-          <w:rFonts w:ascii="Times New Roman" w:hAnsi="Times New Roman" w:cs="Times New Roman"/>
-          <w:sz w:val="24"/>
-          <w:szCs w:val="24"/>
-        </w:rPr>
-        <w:tab/>
-      </w:r>
-      <w:r>
-        <w:rPr>
-          <w:rFonts w:ascii="Times New Roman" w:hAnsi="Times New Roman" w:cs="Times New Roman"/>
-          <w:sz w:val="24"/>
-          <w:szCs w:val="24"/>
-        </w:rPr>
-        <w:tab/>
-      </w:r>
-      <w:r>
-        <w:rPr>
-          <w:rFonts w:ascii="Times New Roman" w:hAnsi="Times New Roman" w:cs="Times New Roman"/>
-          <w:sz w:val="24"/>
-          <w:szCs w:val="24"/>
-        </w:rPr>
-        <w:tab/>
-      </w:r>
-      <w:r>
-        <w:rPr>
-          <w:rFonts w:ascii="Times New Roman" w:hAnsi="Times New Roman" w:cs="Times New Roman"/>
-          <w:sz w:val="24"/>
-          <w:szCs w:val="24"/>
-        </w:rPr>
-        <w:tab/>
-      </w:r>
-      <w:r>
-        <w:rPr>
-          <w:rFonts w:ascii="Times New Roman" w:hAnsi="Times New Roman" w:cs="Times New Roman"/>
-          <w:sz w:val="24"/>
-          <w:szCs w:val="24"/>
-        </w:rPr>
-        <w:tab/>
-      </w:r>
-      <w:r>
-        <w:rPr>
-          <w:rFonts w:ascii="Times New Roman" w:hAnsi="Times New Roman" w:cs="Times New Roman"/>
-          <w:sz w:val="24"/>
-          <w:szCs w:val="24"/>
-        </w:rPr>
-        <w:tab/>
-      </w:r>
-      <w:r>
-        <w:rPr>
-          <w:rFonts w:ascii="Times New Roman" w:hAnsi="Times New Roman" w:cs="Times New Roman"/>
-          <w:sz w:val="24"/>
-          <w:szCs w:val="24"/>
-        </w:rPr>
-        <w:t>-</w:t>
-      </w:r>
-      <w:r>
-        <w:rPr>
-          <w:rFonts w:ascii="Times New Roman" w:hAnsi="Times New Roman" w:cs="Times New Roman"/>
-          <w:sz w:val="24"/>
-          <w:szCs w:val="24"/>
-        </w:rPr>
-        <w:t xml:space="preserve">Item Class </w:t>
-      </w:r>
-      <w:r>
-        <w:rPr>
-          <w:rFonts w:ascii="Times New Roman" w:hAnsi="Times New Roman" w:cs="Times New Roman"/>
-          <w:sz w:val="24"/>
-          <w:szCs w:val="24"/>
-        </w:rPr>
-        <w:t>(Health,</w:t>
-      </w:r>
     </w:p>
     <w:p>
       <w:pPr>
@@ -2621,80 +2507,79 @@
           <w:sz w:val="24"/>
           <w:szCs w:val="24"/>
         </w:rPr>
-        <w:tab/>
-      </w:r>
-      <w:r>
-        <w:rPr>
-          <w:rFonts w:ascii="Times New Roman" w:hAnsi="Times New Roman" w:cs="Times New Roman"/>
-          <w:sz w:val="24"/>
-          <w:szCs w:val="24"/>
-        </w:rPr>
-        <w:tab/>
-      </w:r>
-      <w:r>
-        <w:rPr>
-          <w:rFonts w:ascii="Times New Roman" w:hAnsi="Times New Roman" w:cs="Times New Roman"/>
-          <w:sz w:val="24"/>
-          <w:szCs w:val="24"/>
-        </w:rPr>
-        <w:tab/>
-      </w:r>
-      <w:r>
-        <w:rPr>
-          <w:rFonts w:ascii="Times New Roman" w:hAnsi="Times New Roman" w:cs="Times New Roman"/>
-          <w:sz w:val="24"/>
-          <w:szCs w:val="24"/>
-        </w:rPr>
-        <w:tab/>
-      </w:r>
-      <w:r>
-        <w:rPr>
-          <w:rFonts w:ascii="Times New Roman" w:hAnsi="Times New Roman" w:cs="Times New Roman"/>
-          <w:sz w:val="24"/>
-          <w:szCs w:val="24"/>
-        </w:rPr>
-        <w:tab/>
-      </w:r>
-      <w:r>
-        <w:rPr>
-          <w:rFonts w:ascii="Times New Roman" w:hAnsi="Times New Roman" w:cs="Times New Roman"/>
-          <w:sz w:val="24"/>
-          <w:szCs w:val="24"/>
-        </w:rPr>
-        <w:tab/>
-      </w:r>
-      <w:r>
-        <w:rPr>
-          <w:rFonts w:ascii="Times New Roman" w:hAnsi="Times New Roman" w:cs="Times New Roman"/>
-          <w:sz w:val="24"/>
-          <w:szCs w:val="24"/>
-        </w:rPr>
-        <w:tab/>
-      </w:r>
-      <w:r>
-        <w:rPr>
-          <w:rFonts w:ascii="Times New Roman" w:hAnsi="Times New Roman" w:cs="Times New Roman"/>
-          <w:sz w:val="24"/>
-          <w:szCs w:val="24"/>
-        </w:rPr>
-        <w:tab/>
-      </w:r>
-      <w:r>
-        <w:rPr>
-          <w:rFonts w:ascii="Times New Roman" w:hAnsi="Times New Roman" w:cs="Times New Roman"/>
-          <w:sz w:val="24"/>
-          <w:szCs w:val="24"/>
-        </w:rPr>
-        <w:tab/>
-      </w:r>
-      <w:r>
-        <w:rPr>
-          <w:rFonts w:ascii="Times New Roman" w:hAnsi="Times New Roman" w:cs="Times New Roman"/>
-          <w:sz w:val="24"/>
-          <w:szCs w:val="24"/>
-        </w:rPr>
-        <w:tab/>
-        <w:t>(Ammo, slowdown)</w:t>
+        <w:t>Leong Wan Wen (F) 131227S:</w:t>
+      </w:r>
+      <w:r>
+        <w:rPr>
+          <w:rFonts w:ascii="Times New Roman" w:hAnsi="Times New Roman" w:cs="Times New Roman"/>
+          <w:sz w:val="24"/>
+          <w:szCs w:val="24"/>
+        </w:rPr>
+        <w:tab/>
+      </w:r>
+      <w:r>
+        <w:rPr>
+          <w:rFonts w:ascii="Times New Roman" w:hAnsi="Times New Roman" w:cs="Times New Roman"/>
+          <w:sz w:val="24"/>
+          <w:szCs w:val="24"/>
+        </w:rPr>
+        <w:tab/>
+      </w:r>
+      <w:r>
+        <w:rPr>
+          <w:rFonts w:ascii="Times New Roman" w:hAnsi="Times New Roman" w:cs="Times New Roman"/>
+          <w:sz w:val="24"/>
+          <w:szCs w:val="24"/>
+        </w:rPr>
+        <w:tab/>
+      </w:r>
+      <w:r>
+        <w:rPr>
+          <w:rFonts w:ascii="Times New Roman" w:hAnsi="Times New Roman" w:cs="Times New Roman"/>
+          <w:sz w:val="24"/>
+          <w:szCs w:val="24"/>
+        </w:rPr>
+        <w:tab/>
+      </w:r>
+      <w:r>
+        <w:rPr>
+          <w:rFonts w:ascii="Times New Roman" w:hAnsi="Times New Roman" w:cs="Times New Roman"/>
+          <w:sz w:val="24"/>
+          <w:szCs w:val="24"/>
+        </w:rPr>
+        <w:tab/>
+      </w:r>
+      <w:r>
+        <w:rPr>
+          <w:rFonts w:ascii="Times New Roman" w:hAnsi="Times New Roman" w:cs="Times New Roman"/>
+          <w:sz w:val="24"/>
+          <w:szCs w:val="24"/>
+        </w:rPr>
+        <w:tab/>
+      </w:r>
+      <w:r>
+        <w:rPr>
+          <w:rFonts w:ascii="Times New Roman" w:hAnsi="Times New Roman" w:cs="Times New Roman"/>
+          <w:sz w:val="24"/>
+          <w:szCs w:val="24"/>
+        </w:rPr>
+        <w:t>-</w:t>
+      </w:r>
+      <w:r>
+        <w:rPr>
+          <w:rFonts w:ascii="Times New Roman" w:hAnsi="Times New Roman" w:cs="Times New Roman"/>
+          <w:sz w:val="24"/>
+          <w:szCs w:val="24"/>
+        </w:rPr>
+        <w:t xml:space="preserve">Item Class </w:t>
+      </w:r>
+      <w:r>
+        <w:rPr>
+          <w:rFonts w:ascii="Times New Roman" w:hAnsi="Times New Roman" w:cs="Times New Roman"/>
+          <w:sz w:val="24"/>
+          <w:szCs w:val="24"/>
+        </w:rPr>
+        <w:t>(Health,</w:t>
       </w:r>
     </w:p>
     <w:p>
@@ -2784,22 +2669,7 @@
           <w:szCs w:val="24"/>
         </w:rPr>
         <w:tab/>
-      </w:r>
-      <w:r>
-        <w:rPr>
-          <w:rFonts w:ascii="Times New Roman" w:hAnsi="Times New Roman" w:cs="Times New Roman"/>
-          <w:sz w:val="24"/>
-          <w:szCs w:val="24"/>
-        </w:rPr>
-        <w:t>-</w:t>
-      </w:r>
-      <w:r>
-        <w:rPr>
-          <w:rFonts w:ascii="Times New Roman" w:hAnsi="Times New Roman" w:cs="Times New Roman"/>
-          <w:sz w:val="24"/>
-          <w:szCs w:val="24"/>
-        </w:rPr>
-        <w:t>Time Class</w:t>
+        <w:t>(Ammo, slowdown)</w:t>
       </w:r>
     </w:p>
     <w:p>
@@ -2904,17 +2774,7 @@
           <w:sz w:val="24"/>
           <w:szCs w:val="24"/>
         </w:rPr>
-        <w:t>Money</w:t>
-      </w:r>
-      <w:bookmarkStart w:id="0" w:name="_GoBack"/>
-      <w:bookmarkEnd w:id="0"/>
-      <w:r>
-        <w:rPr>
-          <w:rFonts w:ascii="Times New Roman" w:hAnsi="Times New Roman" w:cs="Times New Roman"/>
-          <w:sz w:val="24"/>
-          <w:szCs w:val="24"/>
-        </w:rPr>
-        <w:t xml:space="preserve"> Class</w:t>
+        <w:t>Time Class</w:t>
       </w:r>
     </w:p>
     <w:p>
@@ -2931,87 +2791,103 @@
           <w:sz w:val="24"/>
           <w:szCs w:val="24"/>
         </w:rPr>
-        <w:t>---------------------------------------------------------------------------------------------------------------------</w:t>
-      </w:r>
-      <w:r>
-        <w:rPr>
-          <w:rFonts w:ascii="Times New Roman" w:hAnsi="Times New Roman" w:cs="Times New Roman"/>
-          <w:sz w:val="24"/>
-          <w:szCs w:val="24"/>
-        </w:rPr>
-        <w:tab/>
-      </w:r>
-      <w:r>
-        <w:rPr>
-          <w:rFonts w:ascii="Times New Roman" w:hAnsi="Times New Roman" w:cs="Times New Roman"/>
-          <w:sz w:val="24"/>
-          <w:szCs w:val="24"/>
-        </w:rPr>
-        <w:tab/>
-      </w:r>
-      <w:r>
-        <w:rPr>
-          <w:rFonts w:ascii="Times New Roman" w:hAnsi="Times New Roman" w:cs="Times New Roman"/>
-          <w:sz w:val="24"/>
-          <w:szCs w:val="24"/>
-        </w:rPr>
-        <w:tab/>
-      </w:r>
-      <w:r>
-        <w:rPr>
-          <w:rFonts w:ascii="Times New Roman" w:hAnsi="Times New Roman" w:cs="Times New Roman"/>
-          <w:sz w:val="24"/>
-          <w:szCs w:val="24"/>
-        </w:rPr>
-        <w:tab/>
-      </w:r>
-      <w:r>
-        <w:rPr>
-          <w:rFonts w:ascii="Times New Roman" w:hAnsi="Times New Roman" w:cs="Times New Roman"/>
-          <w:sz w:val="24"/>
-          <w:szCs w:val="24"/>
-        </w:rPr>
-        <w:tab/>
-      </w:r>
-      <w:r>
-        <w:rPr>
-          <w:rFonts w:ascii="Times New Roman" w:hAnsi="Times New Roman" w:cs="Times New Roman"/>
-          <w:sz w:val="24"/>
-          <w:szCs w:val="24"/>
-        </w:rPr>
-        <w:tab/>
-      </w:r>
-      <w:r>
-        <w:rPr>
-          <w:rFonts w:ascii="Times New Roman" w:hAnsi="Times New Roman" w:cs="Times New Roman"/>
-          <w:sz w:val="24"/>
-          <w:szCs w:val="24"/>
-        </w:rPr>
-        <w:tab/>
-      </w:r>
-      <w:r>
-        <w:rPr>
-          <w:rFonts w:ascii="Times New Roman" w:hAnsi="Times New Roman" w:cs="Times New Roman"/>
-          <w:sz w:val="24"/>
-          <w:szCs w:val="24"/>
-        </w:rPr>
-        <w:tab/>
-      </w:r>
-      <w:r>
-        <w:rPr>
-          <w:rFonts w:ascii="Times New Roman" w:hAnsi="Times New Roman" w:cs="Times New Roman"/>
-          <w:sz w:val="24"/>
-          <w:szCs w:val="24"/>
-        </w:rPr>
-        <w:tab/>
-      </w:r>
-      <w:r>
-        <w:rPr>
-          <w:rFonts w:ascii="Times New Roman" w:hAnsi="Times New Roman" w:cs="Times New Roman"/>
-          <w:sz w:val="24"/>
-          <w:szCs w:val="24"/>
-        </w:rPr>
-        <w:tab/>
+        <w:tab/>
+      </w:r>
+      <w:r>
+        <w:rPr>
+          <w:rFonts w:ascii="Times New Roman" w:hAnsi="Times New Roman" w:cs="Times New Roman"/>
+          <w:sz w:val="24"/>
+          <w:szCs w:val="24"/>
+        </w:rPr>
+        <w:tab/>
+      </w:r>
+      <w:r>
+        <w:rPr>
+          <w:rFonts w:ascii="Times New Roman" w:hAnsi="Times New Roman" w:cs="Times New Roman"/>
+          <w:sz w:val="24"/>
+          <w:szCs w:val="24"/>
+        </w:rPr>
+        <w:tab/>
+      </w:r>
+      <w:r>
+        <w:rPr>
+          <w:rFonts w:ascii="Times New Roman" w:hAnsi="Times New Roman" w:cs="Times New Roman"/>
+          <w:sz w:val="24"/>
+          <w:szCs w:val="24"/>
+        </w:rPr>
+        <w:tab/>
+      </w:r>
+      <w:r>
+        <w:rPr>
+          <w:rFonts w:ascii="Times New Roman" w:hAnsi="Times New Roman" w:cs="Times New Roman"/>
+          <w:sz w:val="24"/>
+          <w:szCs w:val="24"/>
+        </w:rPr>
+        <w:tab/>
+      </w:r>
+      <w:r>
+        <w:rPr>
+          <w:rFonts w:ascii="Times New Roman" w:hAnsi="Times New Roman" w:cs="Times New Roman"/>
+          <w:sz w:val="24"/>
+          <w:szCs w:val="24"/>
+        </w:rPr>
+        <w:tab/>
+      </w:r>
+      <w:r>
+        <w:rPr>
+          <w:rFonts w:ascii="Times New Roman" w:hAnsi="Times New Roman" w:cs="Times New Roman"/>
+          <w:sz w:val="24"/>
+          <w:szCs w:val="24"/>
+        </w:rPr>
+        <w:tab/>
+      </w:r>
+      <w:r>
+        <w:rPr>
+          <w:rFonts w:ascii="Times New Roman" w:hAnsi="Times New Roman" w:cs="Times New Roman"/>
+          <w:sz w:val="24"/>
+          <w:szCs w:val="24"/>
+        </w:rPr>
+        <w:tab/>
+      </w:r>
+      <w:r>
+        <w:rPr>
+          <w:rFonts w:ascii="Times New Roman" w:hAnsi="Times New Roman" w:cs="Times New Roman"/>
+          <w:sz w:val="24"/>
+          <w:szCs w:val="24"/>
+        </w:rPr>
+        <w:tab/>
+      </w:r>
+      <w:r>
+        <w:rPr>
+          <w:rFonts w:ascii="Times New Roman" w:hAnsi="Times New Roman" w:cs="Times New Roman"/>
+          <w:sz w:val="24"/>
+          <w:szCs w:val="24"/>
+        </w:rPr>
+        <w:tab/>
+      </w:r>
+      <w:r>
+        <w:rPr>
+          <w:rFonts w:ascii="Times New Roman" w:hAnsi="Times New Roman" w:cs="Times New Roman"/>
+          <w:sz w:val="24"/>
+          <w:szCs w:val="24"/>
+        </w:rPr>
+        <w:t>-</w:t>
+      </w:r>
+      <w:r>
+        <w:rPr>
+          <w:rFonts w:ascii="Times New Roman" w:hAnsi="Times New Roman" w:cs="Times New Roman"/>
+          <w:sz w:val="24"/>
+          <w:szCs w:val="24"/>
+        </w:rPr>
+        <w:t>Money</w:t>
+      </w:r>
+      <w:r>
+        <w:rPr>
+          <w:rFonts w:ascii="Times New Roman" w:hAnsi="Times New Roman" w:cs="Times New Roman"/>
+          <w:sz w:val="24"/>
+          <w:szCs w:val="24"/>
+        </w:rPr>
+        <w:t xml:space="preserve"> Class</w:t>
       </w:r>
     </w:p>
     <w:p>
@@ -3028,105 +2904,87 @@
           <w:sz w:val="24"/>
           <w:szCs w:val="24"/>
         </w:rPr>
-        <w:t xml:space="preserve">Andy </w:t>
-      </w:r>
-      <w:proofErr w:type="spellStart"/>
-      <w:r>
-        <w:rPr>
-          <w:rFonts w:ascii="Times New Roman" w:hAnsi="Times New Roman" w:cs="Times New Roman"/>
-          <w:sz w:val="24"/>
-          <w:szCs w:val="24"/>
-        </w:rPr>
-        <w:t>Tay</w:t>
-      </w:r>
-      <w:proofErr w:type="spellEnd"/>
-      <w:r>
-        <w:rPr>
-          <w:rFonts w:ascii="Times New Roman" w:hAnsi="Times New Roman" w:cs="Times New Roman"/>
-          <w:sz w:val="24"/>
-          <w:szCs w:val="24"/>
-        </w:rPr>
-        <w:t xml:space="preserve"> Ming Yew (M) 122257R:</w:t>
-      </w:r>
-      <w:r>
-        <w:rPr>
-          <w:rFonts w:ascii="Times New Roman" w:hAnsi="Times New Roman" w:cs="Times New Roman"/>
-          <w:sz w:val="24"/>
-          <w:szCs w:val="24"/>
-        </w:rPr>
-        <w:tab/>
-      </w:r>
-      <w:r>
-        <w:rPr>
-          <w:rFonts w:ascii="Times New Roman" w:hAnsi="Times New Roman" w:cs="Times New Roman"/>
-          <w:sz w:val="24"/>
-          <w:szCs w:val="24"/>
-        </w:rPr>
-        <w:tab/>
-      </w:r>
-      <w:r>
-        <w:rPr>
-          <w:rFonts w:ascii="Times New Roman" w:hAnsi="Times New Roman" w:cs="Times New Roman"/>
-          <w:sz w:val="24"/>
-          <w:szCs w:val="24"/>
-        </w:rPr>
-        <w:tab/>
-      </w:r>
-      <w:r>
-        <w:rPr>
-          <w:rFonts w:ascii="Times New Roman" w:hAnsi="Times New Roman" w:cs="Times New Roman"/>
-          <w:sz w:val="24"/>
-          <w:szCs w:val="24"/>
-        </w:rPr>
-        <w:tab/>
-      </w:r>
-      <w:r>
-        <w:rPr>
-          <w:rFonts w:ascii="Times New Roman" w:hAnsi="Times New Roman" w:cs="Times New Roman"/>
-          <w:sz w:val="24"/>
-          <w:szCs w:val="24"/>
-        </w:rPr>
-        <w:tab/>
-      </w:r>
-      <w:r>
-        <w:rPr>
-          <w:rFonts w:ascii="Times New Roman" w:hAnsi="Times New Roman" w:cs="Times New Roman"/>
-          <w:sz w:val="24"/>
-          <w:szCs w:val="24"/>
-        </w:rPr>
-        <w:tab/>
-      </w:r>
-      <w:r>
-        <w:rPr>
-          <w:rFonts w:ascii="Times New Roman" w:hAnsi="Times New Roman" w:cs="Times New Roman"/>
-          <w:sz w:val="24"/>
-          <w:szCs w:val="24"/>
-        </w:rPr>
-        <w:t>-</w:t>
-      </w:r>
-      <w:r>
-        <w:rPr>
-          <w:rFonts w:ascii="Times New Roman" w:hAnsi="Times New Roman" w:cs="Times New Roman"/>
-          <w:sz w:val="24"/>
-          <w:szCs w:val="24"/>
-        </w:rPr>
-        <w:t>Sound</w:t>
-      </w:r>
-      <w:r>
-        <w:rPr>
-          <w:rFonts w:ascii="Times New Roman" w:hAnsi="Times New Roman" w:cs="Times New Roman"/>
-          <w:sz w:val="24"/>
-          <w:szCs w:val="24"/>
-        </w:rPr>
-        <w:t xml:space="preserve"> Class</w:t>
-      </w:r>
-      <w:r>
-        <w:rPr>
-          <w:rFonts w:ascii="Times New Roman" w:hAnsi="Times New Roman" w:cs="Times New Roman"/>
-          <w:sz w:val="24"/>
-          <w:szCs w:val="24"/>
-        </w:rPr>
-        <w:t xml:space="preserve"> </w:t>
+        <w:t>---------------------------------------------------------------------------------------------------------------------</w:t>
+      </w:r>
+      <w:r>
+        <w:rPr>
+          <w:rFonts w:ascii="Times New Roman" w:hAnsi="Times New Roman" w:cs="Times New Roman"/>
+          <w:sz w:val="24"/>
+          <w:szCs w:val="24"/>
+        </w:rPr>
+        <w:tab/>
+      </w:r>
+      <w:r>
+        <w:rPr>
+          <w:rFonts w:ascii="Times New Roman" w:hAnsi="Times New Roman" w:cs="Times New Roman"/>
+          <w:sz w:val="24"/>
+          <w:szCs w:val="24"/>
+        </w:rPr>
+        <w:tab/>
+      </w:r>
+      <w:r>
+        <w:rPr>
+          <w:rFonts w:ascii="Times New Roman" w:hAnsi="Times New Roman" w:cs="Times New Roman"/>
+          <w:sz w:val="24"/>
+          <w:szCs w:val="24"/>
+        </w:rPr>
+        <w:tab/>
+      </w:r>
+      <w:r>
+        <w:rPr>
+          <w:rFonts w:ascii="Times New Roman" w:hAnsi="Times New Roman" w:cs="Times New Roman"/>
+          <w:sz w:val="24"/>
+          <w:szCs w:val="24"/>
+        </w:rPr>
+        <w:tab/>
+      </w:r>
+      <w:r>
+        <w:rPr>
+          <w:rFonts w:ascii="Times New Roman" w:hAnsi="Times New Roman" w:cs="Times New Roman"/>
+          <w:sz w:val="24"/>
+          <w:szCs w:val="24"/>
+        </w:rPr>
+        <w:tab/>
+      </w:r>
+      <w:r>
+        <w:rPr>
+          <w:rFonts w:ascii="Times New Roman" w:hAnsi="Times New Roman" w:cs="Times New Roman"/>
+          <w:sz w:val="24"/>
+          <w:szCs w:val="24"/>
+        </w:rPr>
+        <w:tab/>
+      </w:r>
+      <w:r>
+        <w:rPr>
+          <w:rFonts w:ascii="Times New Roman" w:hAnsi="Times New Roman" w:cs="Times New Roman"/>
+          <w:sz w:val="24"/>
+          <w:szCs w:val="24"/>
+        </w:rPr>
+        <w:tab/>
+      </w:r>
+      <w:r>
+        <w:rPr>
+          <w:rFonts w:ascii="Times New Roman" w:hAnsi="Times New Roman" w:cs="Times New Roman"/>
+          <w:sz w:val="24"/>
+          <w:szCs w:val="24"/>
+        </w:rPr>
+        <w:tab/>
+      </w:r>
+      <w:r>
+        <w:rPr>
+          <w:rFonts w:ascii="Times New Roman" w:hAnsi="Times New Roman" w:cs="Times New Roman"/>
+          <w:sz w:val="24"/>
+          <w:szCs w:val="24"/>
+        </w:rPr>
+        <w:tab/>
+      </w:r>
+      <w:r>
+        <w:rPr>
+          <w:rFonts w:ascii="Times New Roman" w:hAnsi="Times New Roman" w:cs="Times New Roman"/>
+          <w:sz w:val="24"/>
+          <w:szCs w:val="24"/>
+        </w:rPr>
+        <w:tab/>
       </w:r>
     </w:p>
     <w:p>
@@ -3143,31 +3001,7 @@
           <w:sz w:val="24"/>
           <w:szCs w:val="24"/>
         </w:rPr>
-        <w:tab/>
-      </w:r>
-      <w:r>
-        <w:rPr>
-          <w:rFonts w:ascii="Times New Roman" w:hAnsi="Times New Roman" w:cs="Times New Roman"/>
-          <w:sz w:val="24"/>
-          <w:szCs w:val="24"/>
-        </w:rPr>
-        <w:tab/>
-      </w:r>
-      <w:r>
-        <w:rPr>
-          <w:rFonts w:ascii="Times New Roman" w:hAnsi="Times New Roman" w:cs="Times New Roman"/>
-          <w:sz w:val="24"/>
-          <w:szCs w:val="24"/>
-        </w:rPr>
-        <w:tab/>
-      </w:r>
-      <w:r>
-        <w:rPr>
-          <w:rFonts w:ascii="Times New Roman" w:hAnsi="Times New Roman" w:cs="Times New Roman"/>
-          <w:sz w:val="24"/>
-          <w:szCs w:val="24"/>
-        </w:rPr>
-        <w:tab/>
+        <w:t>Andy Tay Ming Yew (M) 122257R:</w:t>
       </w:r>
       <w:r>
         <w:rPr>
@@ -3225,23 +3059,134 @@
         </w:rPr>
         <w:t>-</w:t>
       </w:r>
-      <w:proofErr w:type="spellStart"/>
-      <w:r>
-        <w:rPr>
-          <w:rFonts w:ascii="Times New Roman" w:hAnsi="Times New Roman" w:cs="Times New Roman"/>
-          <w:sz w:val="24"/>
-          <w:szCs w:val="24"/>
-        </w:rPr>
-        <w:t>LoadTGA</w:t>
-      </w:r>
-      <w:proofErr w:type="spellEnd"/>
-      <w:r>
-        <w:rPr>
-          <w:rFonts w:ascii="Times New Roman" w:hAnsi="Times New Roman" w:cs="Times New Roman"/>
-          <w:sz w:val="24"/>
-          <w:szCs w:val="24"/>
-        </w:rPr>
-        <w:t xml:space="preserve"> class</w:t>
+      <w:r>
+        <w:rPr>
+          <w:rFonts w:ascii="Times New Roman" w:hAnsi="Times New Roman" w:cs="Times New Roman"/>
+          <w:sz w:val="24"/>
+          <w:szCs w:val="24"/>
+        </w:rPr>
+        <w:t>Sound</w:t>
+      </w:r>
+      <w:r>
+        <w:rPr>
+          <w:rFonts w:ascii="Times New Roman" w:hAnsi="Times New Roman" w:cs="Times New Roman"/>
+          <w:sz w:val="24"/>
+          <w:szCs w:val="24"/>
+        </w:rPr>
+        <w:t xml:space="preserve"> Class</w:t>
+      </w:r>
+      <w:r>
+        <w:rPr>
+          <w:rFonts w:ascii="Times New Roman" w:hAnsi="Times New Roman" w:cs="Times New Roman"/>
+          <w:sz w:val="24"/>
+          <w:szCs w:val="24"/>
+        </w:rPr>
+        <w:t xml:space="preserve"> </w:t>
+      </w:r>
+    </w:p>
+    <w:p>
+      <w:pPr>
+        <w:rPr>
+          <w:rFonts w:ascii="Times New Roman" w:hAnsi="Times New Roman" w:cs="Times New Roman"/>
+          <w:sz w:val="24"/>
+          <w:szCs w:val="24"/>
+        </w:rPr>
+      </w:pPr>
+      <w:r>
+        <w:rPr>
+          <w:rFonts w:ascii="Times New Roman" w:hAnsi="Times New Roman" w:cs="Times New Roman"/>
+          <w:sz w:val="24"/>
+          <w:szCs w:val="24"/>
+        </w:rPr>
+        <w:tab/>
+      </w:r>
+      <w:r>
+        <w:rPr>
+          <w:rFonts w:ascii="Times New Roman" w:hAnsi="Times New Roman" w:cs="Times New Roman"/>
+          <w:sz w:val="24"/>
+          <w:szCs w:val="24"/>
+        </w:rPr>
+        <w:tab/>
+      </w:r>
+      <w:r>
+        <w:rPr>
+          <w:rFonts w:ascii="Times New Roman" w:hAnsi="Times New Roman" w:cs="Times New Roman"/>
+          <w:sz w:val="24"/>
+          <w:szCs w:val="24"/>
+        </w:rPr>
+        <w:tab/>
+      </w:r>
+      <w:r>
+        <w:rPr>
+          <w:rFonts w:ascii="Times New Roman" w:hAnsi="Times New Roman" w:cs="Times New Roman"/>
+          <w:sz w:val="24"/>
+          <w:szCs w:val="24"/>
+        </w:rPr>
+        <w:tab/>
+      </w:r>
+      <w:r>
+        <w:rPr>
+          <w:rFonts w:ascii="Times New Roman" w:hAnsi="Times New Roman" w:cs="Times New Roman"/>
+          <w:sz w:val="24"/>
+          <w:szCs w:val="24"/>
+        </w:rPr>
+        <w:tab/>
+      </w:r>
+      <w:r>
+        <w:rPr>
+          <w:rFonts w:ascii="Times New Roman" w:hAnsi="Times New Roman" w:cs="Times New Roman"/>
+          <w:sz w:val="24"/>
+          <w:szCs w:val="24"/>
+        </w:rPr>
+        <w:tab/>
+      </w:r>
+      <w:r>
+        <w:rPr>
+          <w:rFonts w:ascii="Times New Roman" w:hAnsi="Times New Roman" w:cs="Times New Roman"/>
+          <w:sz w:val="24"/>
+          <w:szCs w:val="24"/>
+        </w:rPr>
+        <w:tab/>
+      </w:r>
+      <w:r>
+        <w:rPr>
+          <w:rFonts w:ascii="Times New Roman" w:hAnsi="Times New Roman" w:cs="Times New Roman"/>
+          <w:sz w:val="24"/>
+          <w:szCs w:val="24"/>
+        </w:rPr>
+        <w:tab/>
+      </w:r>
+      <w:r>
+        <w:rPr>
+          <w:rFonts w:ascii="Times New Roman" w:hAnsi="Times New Roman" w:cs="Times New Roman"/>
+          <w:sz w:val="24"/>
+          <w:szCs w:val="24"/>
+        </w:rPr>
+        <w:tab/>
+      </w:r>
+      <w:r>
+        <w:rPr>
+          <w:rFonts w:ascii="Times New Roman" w:hAnsi="Times New Roman" w:cs="Times New Roman"/>
+          <w:sz w:val="24"/>
+          <w:szCs w:val="24"/>
+        </w:rPr>
+        <w:tab/>
+      </w:r>
+      <w:r>
+        <w:rPr>
+          <w:rFonts w:ascii="Times New Roman" w:hAnsi="Times New Roman" w:cs="Times New Roman"/>
+          <w:sz w:val="24"/>
+          <w:szCs w:val="24"/>
+        </w:rPr>
+        <w:t>-</w:t>
+      </w:r>
+      <w:r>
+        <w:rPr>
+          <w:rFonts w:ascii="Times New Roman" w:hAnsi="Times New Roman" w:cs="Times New Roman"/>
+          <w:sz w:val="24"/>
+          <w:szCs w:val="24"/>
+        </w:rPr>
+        <w:t>LoadTGA class</w:t>
       </w:r>
     </w:p>
     <w:p>
@@ -3450,7 +3395,7 @@
           <w:rPr>
             <w:noProof/>
           </w:rPr>
-          <w:t>2</w:t>
+          <w:t>1</w:t>
         </w:r>
         <w:r>
           <w:rPr>
@@ -5121,7 +5066,7 @@
     <w:charset w:val="00"/>
     <w:family w:val="roman"/>
     <w:pitch w:val="variable"/>
-    <w:sig w:usb0="E0002AFF" w:usb1="C0007843" w:usb2="00000009" w:usb3="00000000" w:csb0="000001FF" w:csb1="00000000"/>
+    <w:sig w:usb0="E0002EFF" w:usb1="C0007843" w:usb2="00000009" w:usb3="00000000" w:csb0="000001FF" w:csb1="00000000"/>
   </w:font>
   <w:font w:name="Courier New">
     <w:panose1 w:val="02070309020205020404"/>
@@ -5201,6 +5146,7 @@
     <w:rsidRoot w:val="00A447E3"/>
     <w:rsid w:val="008132F1"/>
     <w:rsid w:val="00A447E3"/>
+    <w:rsid w:val="00CD2586"/>
   </w:rsids>
   <m:mathPr>
     <m:mathFont m:val="Cambria Math"/>
@@ -5935,7 +5881,7 @@
 </file>
 
 <file path=customXml/itemProps3.xml><?xml version="1.0" encoding="utf-8"?>
-<ds:datastoreItem xmlns:ds="http://schemas.openxmlformats.org/officeDocument/2006/customXml" ds:itemID="{A86FEBCC-B001-4C52-B8D6-B65B10920FC9}">
+<ds:datastoreItem xmlns:ds="http://schemas.openxmlformats.org/officeDocument/2006/customXml" ds:itemID="{12875EC4-0909-4C94-8457-F21694BC64C5}">
   <ds:schemaRefs>
     <ds:schemaRef ds:uri="http://schemas.openxmlformats.org/officeDocument/2006/bibliography"/>
   </ds:schemaRefs>

</xml_diff>